<commit_message>
Adding defect description and specifying non functional requirements
</commit_message>
<xml_diff>
--- a/Bug Report.docx
+++ b/Bug Report.docx
@@ -4,24 +4,200 @@
   <w:body>
     <w:p>
       <w:pPr>
-        <w:pStyle w:val="ListParagraph"/>
+        <w:rPr>
+          <w:b/>
+          <w:bCs/>
+        </w:rPr>
+      </w:pPr>
+      <w:r>
+        <w:rPr>
+          <w:b/>
+          <w:bCs/>
+        </w:rPr>
+        <w:t xml:space="preserve">Defect 1: </w:t>
+      </w:r>
+    </w:p>
+    <w:p>
+      <w:pPr>
+        <w:pStyle w:val="NoSpacing"/>
+      </w:pPr>
+      <w:r>
+        <w:rPr>
+          <w:b/>
+          <w:bCs/>
+        </w:rPr>
+        <w:t>Description:</w:t>
+      </w:r>
+      <w:r>
+        <w:t xml:space="preserve"> Ranking of the car model under Overall Rating is incorrect if two or more models share the same number of votes.</w:t>
+      </w:r>
+    </w:p>
+    <w:p>
+      <w:pPr>
+        <w:pStyle w:val="NoSpacing"/>
+      </w:pPr>
+    </w:p>
+    <w:p>
+      <w:pPr>
+        <w:pStyle w:val="NoSpacing"/>
+        <w:rPr>
+          <w:b/>
+          <w:bCs/>
+        </w:rPr>
+      </w:pPr>
+      <w:r>
+        <w:rPr>
+          <w:b/>
+          <w:bCs/>
+        </w:rPr>
+        <w:t>Steps to reproduce:</w:t>
+      </w:r>
+    </w:p>
+    <w:p>
+      <w:pPr>
+        <w:pStyle w:val="NoSpacing"/>
+      </w:pPr>
+    </w:p>
+    <w:p>
+      <w:pPr>
+        <w:pStyle w:val="NoSpacing"/>
         <w:numPr>
           <w:ilvl w:val="0"/>
-          <w:numId w:val="1"/>
+          <w:numId w:val="2"/>
         </w:numPr>
       </w:pPr>
       <w:r>
-        <w:t xml:space="preserve">Defect 1: Ranking is incorrect: If the votes are same, the rank should be the same. </w:t>
-      </w:r>
-    </w:p>
-    <w:p>
-      <w:r>
-        <w:t>Actual Behaviour: Ranking is different for two models with same votes</w:t>
-      </w:r>
-    </w:p>
-    <w:p>
-      <w:r>
+        <w:t>Launch the application “Buggy Cars Rating”</w:t>
+      </w:r>
+    </w:p>
+    <w:p>
+      <w:pPr>
+        <w:pStyle w:val="NoSpacing"/>
+        <w:numPr>
+          <w:ilvl w:val="0"/>
+          <w:numId w:val="2"/>
+        </w:numPr>
+      </w:pPr>
+      <w:r>
+        <w:t>Click on “Overall Rating” section under Homepage</w:t>
+      </w:r>
+    </w:p>
+    <w:p>
+      <w:pPr>
+        <w:pStyle w:val="NoSpacing"/>
+        <w:numPr>
+          <w:ilvl w:val="0"/>
+          <w:numId w:val="2"/>
+        </w:numPr>
+      </w:pPr>
+      <w:r>
+        <w:t>Identify the number of votes for each model by scrolling through all the pages</w:t>
+      </w:r>
+    </w:p>
+    <w:p>
+      <w:pPr>
+        <w:pStyle w:val="NoSpacing"/>
+      </w:pPr>
+    </w:p>
+    <w:p>
+      <w:pPr>
+        <w:pStyle w:val="NoSpacing"/>
+      </w:pPr>
+      <w:r>
+        <w:rPr>
+          <w:b/>
+          <w:bCs/>
+        </w:rPr>
+        <w:t>Expected Behaviour:</w:t>
+      </w:r>
+      <w:r>
+        <w:t xml:space="preserve"> If the total number of votes is same for two or more models, then the Rank should be the same</w:t>
+      </w:r>
+    </w:p>
+    <w:p>
+      <w:pPr>
+        <w:pStyle w:val="NoSpacing"/>
+      </w:pPr>
+    </w:p>
+    <w:p>
+      <w:r>
+        <w:rPr>
+          <w:b/>
+          <w:bCs/>
+        </w:rPr>
+        <w:t>Actual Behaviour:</w:t>
+      </w:r>
+      <w:r>
+        <w:t xml:space="preserve"> Ranking is different for two models with same </w:t>
+      </w:r>
+      <w:r>
+        <w:t xml:space="preserve">number of </w:t>
+      </w:r>
+      <w:r>
+        <w:t>votes</w:t>
+      </w:r>
+    </w:p>
+    <w:p>
+      <w:r>
+        <w:rPr>
+          <w:b/>
+          <w:bCs/>
+        </w:rPr>
+        <w:t>Priority</w:t>
+      </w:r>
+      <w:r>
+        <w:t>: Medium</w:t>
+      </w:r>
+    </w:p>
+    <w:p>
+      <w:r>
+        <w:rPr>
+          <w:b/>
+          <w:bCs/>
+        </w:rPr>
+        <w:t>Severity</w:t>
+      </w:r>
+      <w:r>
+        <w:t>: Medium</w:t>
+      </w:r>
+    </w:p>
+    <w:p>
+      <w:r>
+        <w:rPr>
+          <w:b/>
+          <w:bCs/>
+        </w:rPr>
+        <w:t>Environment:</w:t>
+      </w:r>
+      <w:r>
+        <w:t xml:space="preserve"> Prod</w:t>
+      </w:r>
+    </w:p>
+    <w:p>
+      <w:pPr>
+        <w:rPr>
+          <w:b/>
+          <w:bCs/>
+        </w:rPr>
+      </w:pPr>
+      <w:r>
+        <w:rPr>
+          <w:b/>
+          <w:bCs/>
+        </w:rPr>
+        <w:t>Screenshot:</w:t>
+      </w:r>
+    </w:p>
+    <w:p>
+      <w:r>
+        <w:rPr>
+          <w:b/>
+          <w:bCs/>
+        </w:rPr>
         <w:t>Before voting</w:t>
+      </w:r>
+      <w:r>
+        <w:t>: Veneno and Reventon has got 559 and 558 votes respectively before casting vote for Reventon and shares the rank 8 and 9</w:t>
       </w:r>
     </w:p>
     <w:p>
@@ -68,7 +244,51 @@
     </w:p>
     <w:p>
       <w:r>
+        <w:br w:type="page"/>
+      </w:r>
+    </w:p>
+    <w:p>
+      <w:pPr>
+        <w:rPr>
+          <w:b/>
+          <w:bCs/>
+        </w:rPr>
+      </w:pPr>
+      <w:r>
+        <w:rPr>
+          <w:b/>
+          <w:bCs/>
+        </w:rPr>
+        <w:lastRenderedPageBreak/>
         <w:t>After voting</w:t>
+      </w:r>
+      <w:r>
+        <w:rPr>
+          <w:b/>
+          <w:bCs/>
+        </w:rPr>
+        <w:t xml:space="preserve"> </w:t>
+      </w:r>
+      <w:r>
+        <w:t>Veneno and Reventon has got 559 and 55</w:t>
+      </w:r>
+      <w:r>
+        <w:t>9</w:t>
+      </w:r>
+      <w:r>
+        <w:t xml:space="preserve"> votes respectively </w:t>
+      </w:r>
+      <w:r>
+        <w:t>after</w:t>
+      </w:r>
+      <w:r>
+        <w:t xml:space="preserve"> casting vote for Reventon</w:t>
+      </w:r>
+      <w:r>
+        <w:t xml:space="preserve">. But the </w:t>
+      </w:r>
+      <w:r>
+        <w:t>Rank remains different i.e., 8 &amp; 9 rather it needs to be 8 for both the models</w:t>
       </w:r>
     </w:p>
     <w:p>
@@ -115,6 +335,74 @@
     </w:p>
     <w:p/>
     <w:p>
+      <w:r>
+        <w:br w:type="page"/>
+      </w:r>
+    </w:p>
+    <w:p>
+      <w:pPr>
+        <w:rPr>
+          <w:b/>
+          <w:bCs/>
+        </w:rPr>
+      </w:pPr>
+      <w:r>
+        <w:rPr>
+          <w:b/>
+          <w:bCs/>
+        </w:rPr>
+        <w:lastRenderedPageBreak/>
+        <w:t xml:space="preserve">Defect </w:t>
+      </w:r>
+      <w:r>
+        <w:rPr>
+          <w:b/>
+          <w:bCs/>
+        </w:rPr>
+        <w:t>2</w:t>
+      </w:r>
+      <w:r>
+        <w:rPr>
+          <w:b/>
+          <w:bCs/>
+        </w:rPr>
+        <w:t xml:space="preserve">: </w:t>
+      </w:r>
+    </w:p>
+    <w:p>
+      <w:r>
+        <w:rPr>
+          <w:b/>
+          <w:bCs/>
+        </w:rPr>
+        <w:t xml:space="preserve">Description: </w:t>
+      </w:r>
+      <w:r>
+        <w:t xml:space="preserve">Author field is not getting populated after casting </w:t>
+      </w:r>
+      <w:r>
+        <w:t>a</w:t>
+      </w:r>
+      <w:r>
+        <w:t xml:space="preserve"> vote for Lamborghini make and Diablo model</w:t>
+      </w:r>
+    </w:p>
+    <w:p>
+      <w:pPr>
+        <w:rPr>
+          <w:b/>
+          <w:bCs/>
+        </w:rPr>
+      </w:pPr>
+      <w:r>
+        <w:rPr>
+          <w:b/>
+          <w:bCs/>
+        </w:rPr>
+        <w:t>Steps to reproduce:</w:t>
+      </w:r>
+    </w:p>
+    <w:p>
       <w:pPr>
         <w:pStyle w:val="ListParagraph"/>
         <w:numPr>
@@ -123,13 +411,127 @@
         </w:numPr>
       </w:pPr>
       <w:r>
-        <w:t xml:space="preserve">Author field is not </w:t>
-      </w:r>
-      <w:r>
-        <w:t xml:space="preserve">getting </w:t>
-      </w:r>
-      <w:r>
-        <w:t>populated after casting my vote on Diablo model and Lamborghini make</w:t>
+        <w:t>Login to the application</w:t>
+      </w:r>
+    </w:p>
+    <w:p>
+      <w:pPr>
+        <w:pStyle w:val="ListParagraph"/>
+        <w:numPr>
+          <w:ilvl w:val="0"/>
+          <w:numId w:val="1"/>
+        </w:numPr>
+      </w:pPr>
+      <w:r>
+        <w:t>Click on Overall Rating Module</w:t>
+      </w:r>
+    </w:p>
+    <w:p>
+      <w:pPr>
+        <w:pStyle w:val="ListParagraph"/>
+        <w:numPr>
+          <w:ilvl w:val="0"/>
+          <w:numId w:val="1"/>
+        </w:numPr>
+      </w:pPr>
+      <w:r>
+        <w:t xml:space="preserve">Click on Make link Lamborghini </w:t>
+      </w:r>
+    </w:p>
+    <w:p>
+      <w:pPr>
+        <w:pStyle w:val="ListParagraph"/>
+        <w:numPr>
+          <w:ilvl w:val="0"/>
+          <w:numId w:val="1"/>
+        </w:numPr>
+      </w:pPr>
+      <w:r>
+        <w:t>Click on Model link Diablo</w:t>
+      </w:r>
+    </w:p>
+    <w:p>
+      <w:pPr>
+        <w:pStyle w:val="ListParagraph"/>
+        <w:numPr>
+          <w:ilvl w:val="0"/>
+          <w:numId w:val="1"/>
+        </w:numPr>
+      </w:pPr>
+      <w:r>
+        <w:t>Enter a comment “TEST”</w:t>
+      </w:r>
+    </w:p>
+    <w:p>
+      <w:pPr>
+        <w:pStyle w:val="ListParagraph"/>
+        <w:numPr>
+          <w:ilvl w:val="0"/>
+          <w:numId w:val="1"/>
+        </w:numPr>
+      </w:pPr>
+      <w:r>
+        <w:t>Click the Vote button</w:t>
+      </w:r>
+    </w:p>
+    <w:p>
+      <w:r>
+        <w:rPr>
+          <w:b/>
+          <w:bCs/>
+        </w:rPr>
+        <w:t>Expected Behaviour:</w:t>
+      </w:r>
+      <w:r>
+        <w:rPr>
+          <w:b/>
+          <w:bCs/>
+        </w:rPr>
+        <w:t xml:space="preserve"> </w:t>
+      </w:r>
+      <w:r>
+        <w:t>Date, Author and Comment field should be populated in the table below the model after casting the vote.</w:t>
+      </w:r>
+    </w:p>
+    <w:p>
+      <w:r>
+        <w:rPr>
+          <w:b/>
+          <w:bCs/>
+        </w:rPr>
+        <w:t>Actual</w:t>
+      </w:r>
+      <w:r>
+        <w:rPr>
+          <w:b/>
+          <w:bCs/>
+        </w:rPr>
+        <w:t xml:space="preserve"> Behaviour:</w:t>
+      </w:r>
+      <w:r>
+        <w:rPr>
+          <w:b/>
+          <w:bCs/>
+        </w:rPr>
+        <w:t xml:space="preserve"> </w:t>
+      </w:r>
+      <w:r>
+        <w:t>Date and comment is populated but not the Author field.</w:t>
+      </w:r>
+    </w:p>
+    <w:p>
+      <w:pPr>
+        <w:rPr>
+          <w:b/>
+          <w:bCs/>
+        </w:rPr>
+      </w:pPr>
+      <w:r>
+        <w:rPr>
+          <w:b/>
+          <w:bCs/>
+        </w:rPr>
+        <w:t>Screenshot:</w:t>
       </w:r>
     </w:p>
     <w:p>
@@ -138,10 +540,10 @@
           <w:noProof/>
         </w:rPr>
         <w:drawing>
-          <wp:inline distT="0" distB="0" distL="0" distR="0" wp14:anchorId="4459065F" wp14:editId="4599F594">
+          <wp:inline distT="0" distB="0" distL="0" distR="0" wp14:anchorId="2D7E3433" wp14:editId="6C049905">
             <wp:extent cx="5731510" cy="3334385"/>
             <wp:effectExtent l="0" t="0" r="2540" b="0"/>
-            <wp:docPr id="4" name="Picture 4"/>
+            <wp:docPr id="4" name="Picture 4" descr="Graphical user interface, application&#10;&#10;Description automatically generated"/>
             <wp:cNvGraphicFramePr>
               <a:graphicFrameLocks xmlns:a="http://schemas.openxmlformats.org/drawingml/2006/main" noChangeAspect="1"/>
             </wp:cNvGraphicFramePr>
@@ -149,7 +551,7 @@
               <a:graphicData uri="http://schemas.openxmlformats.org/drawingml/2006/picture">
                 <pic:pic xmlns:pic="http://schemas.openxmlformats.org/drawingml/2006/picture">
                   <pic:nvPicPr>
-                    <pic:cNvPr id="1" name=""/>
+                    <pic:cNvPr id="4" name="Picture 4" descr="Graphical user interface, application&#10;&#10;Description automatically generated"/>
                     <pic:cNvPicPr/>
                   </pic:nvPicPr>
                   <pic:blipFill>
@@ -174,37 +576,219 @@
         </w:drawing>
       </w:r>
     </w:p>
-    <w:p/>
+    <w:p>
+      <w:r>
+        <w:rPr>
+          <w:b/>
+          <w:bCs/>
+        </w:rPr>
+        <w:t>Priority</w:t>
+      </w:r>
+      <w:r>
+        <w:t>: Medium</w:t>
+      </w:r>
+    </w:p>
+    <w:p>
+      <w:r>
+        <w:rPr>
+          <w:b/>
+          <w:bCs/>
+        </w:rPr>
+        <w:t>Severity</w:t>
+      </w:r>
+      <w:r>
+        <w:t>: Medium</w:t>
+      </w:r>
+    </w:p>
+    <w:p>
+      <w:r>
+        <w:rPr>
+          <w:b/>
+          <w:bCs/>
+        </w:rPr>
+        <w:t>Environment:</w:t>
+      </w:r>
+      <w:r>
+        <w:t xml:space="preserve"> Prod</w:t>
+      </w:r>
+    </w:p>
+    <w:p>
+      <w:r>
+        <w:br w:type="page"/>
+      </w:r>
+    </w:p>
+    <w:p>
+      <w:pPr>
+        <w:rPr>
+          <w:b/>
+          <w:bCs/>
+        </w:rPr>
+      </w:pPr>
+      <w:r>
+        <w:rPr>
+          <w:b/>
+          <w:bCs/>
+        </w:rPr>
+        <w:lastRenderedPageBreak/>
+        <w:t xml:space="preserve">Defect </w:t>
+      </w:r>
+      <w:r>
+        <w:rPr>
+          <w:b/>
+          <w:bCs/>
+        </w:rPr>
+        <w:t>3</w:t>
+      </w:r>
+      <w:r>
+        <w:rPr>
+          <w:b/>
+          <w:bCs/>
+        </w:rPr>
+        <w:t xml:space="preserve">: </w:t>
+      </w:r>
+    </w:p>
+    <w:p>
+      <w:r>
+        <w:rPr>
+          <w:b/>
+          <w:bCs/>
+        </w:rPr>
+        <w:t xml:space="preserve">Description: </w:t>
+      </w:r>
+      <w:r>
+        <w:t xml:space="preserve">Broken Image for the Model </w:t>
+      </w:r>
+      <w:r>
+        <w:t>‘</w:t>
+      </w:r>
+      <w:r>
+        <w:t>Lancia Ypsilon</w:t>
+      </w:r>
+      <w:r>
+        <w:t>’</w:t>
+      </w:r>
+    </w:p>
+    <w:p>
+      <w:pPr>
+        <w:rPr>
+          <w:b/>
+          <w:bCs/>
+        </w:rPr>
+      </w:pPr>
+      <w:r>
+        <w:rPr>
+          <w:b/>
+          <w:bCs/>
+        </w:rPr>
+        <w:t>Steps to reproduce:</w:t>
+      </w:r>
+    </w:p>
+    <w:p>
+      <w:pPr>
+        <w:pStyle w:val="NoSpacing"/>
+        <w:numPr>
+          <w:ilvl w:val="0"/>
+          <w:numId w:val="3"/>
+        </w:numPr>
+      </w:pPr>
+      <w:r>
+        <w:t>Launch the application “Buggy Cars Rating”</w:t>
+      </w:r>
+    </w:p>
+    <w:p>
+      <w:pPr>
+        <w:pStyle w:val="NoSpacing"/>
+        <w:numPr>
+          <w:ilvl w:val="0"/>
+          <w:numId w:val="3"/>
+        </w:numPr>
+      </w:pPr>
+      <w:r>
+        <w:t>Click on “Overall Rating” section under Homepage</w:t>
+      </w:r>
+    </w:p>
     <w:p>
       <w:pPr>
         <w:pStyle w:val="ListParagraph"/>
         <w:numPr>
           <w:ilvl w:val="0"/>
-          <w:numId w:val="1"/>
+          <w:numId w:val="3"/>
         </w:numPr>
       </w:pPr>
       <w:r>
-        <w:t>Broken Image for the Model Lancia Ypsilon</w:t>
-      </w:r>
-    </w:p>
-    <w:p>
-      <w:pPr>
-        <w:pStyle w:val="ListParagraph"/>
-      </w:pPr>
-    </w:p>
-    <w:p>
-      <w:pPr>
-        <w:pStyle w:val="ListParagraph"/>
-      </w:pPr>
+        <w:t>Navigate to page containing the Make Lancia and Model Ypsilon</w:t>
+      </w:r>
+    </w:p>
+    <w:p>
+      <w:r>
+        <w:rPr>
+          <w:b/>
+          <w:bCs/>
+        </w:rPr>
+        <w:t>Expected Behaviour:</w:t>
+      </w:r>
+      <w:r>
+        <w:rPr>
+          <w:b/>
+          <w:bCs/>
+        </w:rPr>
+        <w:t xml:space="preserve"> </w:t>
+      </w:r>
+      <w:r>
+        <w:t>Image should be displayed without any issues</w:t>
+      </w:r>
+    </w:p>
+    <w:p>
+      <w:r>
+        <w:rPr>
+          <w:b/>
+          <w:bCs/>
+        </w:rPr>
+        <w:t>Actual</w:t>
+      </w:r>
+      <w:r>
+        <w:rPr>
+          <w:b/>
+          <w:bCs/>
+        </w:rPr>
+        <w:t xml:space="preserve"> Behaviour:</w:t>
+      </w:r>
+      <w:r>
+        <w:rPr>
+          <w:b/>
+          <w:bCs/>
+        </w:rPr>
+        <w:t xml:space="preserve"> </w:t>
+      </w:r>
+      <w:r>
+        <w:t>Broken Image – image is not displayed properly</w:t>
+      </w:r>
+    </w:p>
+    <w:p>
+      <w:pPr>
+        <w:rPr>
+          <w:b/>
+          <w:bCs/>
+        </w:rPr>
+      </w:pPr>
+      <w:r>
+        <w:rPr>
+          <w:b/>
+          <w:bCs/>
+        </w:rPr>
+        <w:t>Screenshot:</w:t>
+      </w:r>
+    </w:p>
+    <w:p>
       <w:r>
         <w:rPr>
           <w:noProof/>
         </w:rPr>
         <w:drawing>
-          <wp:inline distT="0" distB="0" distL="0" distR="0" wp14:anchorId="637562BF" wp14:editId="64FFA7C1">
+          <wp:inline distT="0" distB="0" distL="0" distR="0" wp14:anchorId="58D85785" wp14:editId="375CBC86">
             <wp:extent cx="5731510" cy="3646805"/>
             <wp:effectExtent l="0" t="0" r="2540" b="0"/>
-            <wp:docPr id="5" name="Picture 5"/>
+            <wp:docPr id="12" name="Picture 12" descr="Graphical user interface&#10;&#10;Description automatically generated"/>
             <wp:cNvGraphicFramePr>
               <a:graphicFrameLocks xmlns:a="http://schemas.openxmlformats.org/drawingml/2006/main" noChangeAspect="1"/>
             </wp:cNvGraphicFramePr>
@@ -212,7 +796,7 @@
               <a:graphicData uri="http://schemas.openxmlformats.org/drawingml/2006/picture">
                 <pic:pic xmlns:pic="http://schemas.openxmlformats.org/drawingml/2006/picture">
                   <pic:nvPicPr>
-                    <pic:cNvPr id="1" name=""/>
+                    <pic:cNvPr id="12" name="Picture 12" descr="Graphical user interface&#10;&#10;Description automatically generated"/>
                     <pic:cNvPicPr/>
                   </pic:nvPicPr>
                   <pic:blipFill>
@@ -238,21 +822,203 @@
       </w:r>
     </w:p>
     <w:p>
-      <w:pPr>
-        <w:pStyle w:val="ListParagraph"/>
-      </w:pPr>
+      <w:r>
+        <w:rPr>
+          <w:b/>
+          <w:bCs/>
+        </w:rPr>
+        <w:t>Priority</w:t>
+      </w:r>
+      <w:r>
+        <w:t>: Medium</w:t>
+      </w:r>
+    </w:p>
+    <w:p>
+      <w:r>
+        <w:rPr>
+          <w:b/>
+          <w:bCs/>
+        </w:rPr>
+        <w:t>Severity</w:t>
+      </w:r>
+      <w:r>
+        <w:t>: Medium</w:t>
+      </w:r>
+    </w:p>
+    <w:p>
+      <w:r>
+        <w:rPr>
+          <w:b/>
+          <w:bCs/>
+        </w:rPr>
+        <w:t>Environment:</w:t>
+      </w:r>
+      <w:r>
+        <w:t xml:space="preserve"> Prod</w:t>
+      </w:r>
+    </w:p>
+    <w:p>
+      <w:r>
+        <w:br w:type="page"/>
+      </w:r>
+    </w:p>
+    <w:p>
+      <w:pPr>
+        <w:rPr>
+          <w:b/>
+          <w:bCs/>
+        </w:rPr>
+      </w:pPr>
+      <w:r>
+        <w:rPr>
+          <w:b/>
+          <w:bCs/>
+        </w:rPr>
+        <w:lastRenderedPageBreak/>
+        <w:t xml:space="preserve">Defect </w:t>
+      </w:r>
+      <w:r>
+        <w:rPr>
+          <w:b/>
+          <w:bCs/>
+        </w:rPr>
+        <w:t>4</w:t>
+      </w:r>
+      <w:r>
+        <w:rPr>
+          <w:b/>
+          <w:bCs/>
+        </w:rPr>
+        <w:t xml:space="preserve">: </w:t>
+      </w:r>
+    </w:p>
+    <w:p>
+      <w:r>
+        <w:rPr>
+          <w:b/>
+          <w:bCs/>
+        </w:rPr>
+        <w:t xml:space="preserve">Description: </w:t>
+      </w:r>
+      <w:r>
+        <w:t>Logout does not work in Overall page</w:t>
+      </w:r>
+    </w:p>
+    <w:p>
+      <w:pPr>
+        <w:rPr>
+          <w:b/>
+          <w:bCs/>
+        </w:rPr>
+      </w:pPr>
+      <w:r>
+        <w:rPr>
+          <w:b/>
+          <w:bCs/>
+        </w:rPr>
+        <w:t>Steps to reproduce:</w:t>
+      </w:r>
     </w:p>
     <w:p>
       <w:pPr>
         <w:pStyle w:val="ListParagraph"/>
         <w:numPr>
           <w:ilvl w:val="0"/>
-          <w:numId w:val="1"/>
+          <w:numId w:val="5"/>
         </w:numPr>
       </w:pPr>
       <w:r>
-        <w:lastRenderedPageBreak/>
-        <w:t>Log out does not work in Overall Rating Page:</w:t>
+        <w:t>Login to the application</w:t>
+      </w:r>
+    </w:p>
+    <w:p>
+      <w:pPr>
+        <w:pStyle w:val="ListParagraph"/>
+        <w:numPr>
+          <w:ilvl w:val="0"/>
+          <w:numId w:val="5"/>
+        </w:numPr>
+      </w:pPr>
+      <w:r>
+        <w:t>Click on Overall Rating Module</w:t>
+      </w:r>
+    </w:p>
+    <w:p>
+      <w:pPr>
+        <w:pStyle w:val="ListParagraph"/>
+        <w:numPr>
+          <w:ilvl w:val="0"/>
+          <w:numId w:val="5"/>
+        </w:numPr>
+      </w:pPr>
+      <w:r>
+        <w:t xml:space="preserve">Click on </w:t>
+      </w:r>
+      <w:r>
+        <w:t>the Logout button</w:t>
+      </w:r>
+      <w:r>
+        <w:t xml:space="preserve"> </w:t>
+      </w:r>
+    </w:p>
+    <w:p>
+      <w:r>
+        <w:rPr>
+          <w:b/>
+          <w:bCs/>
+        </w:rPr>
+        <w:t>Expected Behaviour:</w:t>
+      </w:r>
+      <w:r>
+        <w:rPr>
+          <w:b/>
+          <w:bCs/>
+        </w:rPr>
+        <w:t xml:space="preserve"> </w:t>
+      </w:r>
+      <w:r>
+        <w:t>User should be logged out from the application</w:t>
+      </w:r>
+    </w:p>
+    <w:p>
+      <w:r>
+        <w:rPr>
+          <w:b/>
+          <w:bCs/>
+        </w:rPr>
+        <w:t>Actual</w:t>
+      </w:r>
+      <w:r>
+        <w:rPr>
+          <w:b/>
+          <w:bCs/>
+        </w:rPr>
+        <w:t xml:space="preserve"> Behaviour:</w:t>
+      </w:r>
+      <w:r>
+        <w:rPr>
+          <w:b/>
+          <w:bCs/>
+        </w:rPr>
+        <w:t xml:space="preserve"> </w:t>
+      </w:r>
+      <w:r>
+        <w:t>User is not logged out – Logout link is broken in overall page</w:t>
+      </w:r>
+    </w:p>
+    <w:p>
+      <w:pPr>
+        <w:rPr>
+          <w:b/>
+          <w:bCs/>
+        </w:rPr>
+      </w:pPr>
+      <w:r>
+        <w:rPr>
+          <w:b/>
+          <w:bCs/>
+        </w:rPr>
+        <w:t>Screenshot:</w:t>
       </w:r>
     </w:p>
     <w:p>
@@ -261,10 +1027,10 @@
           <w:noProof/>
         </w:rPr>
         <w:drawing>
-          <wp:inline distT="0" distB="0" distL="0" distR="0" wp14:anchorId="2BED18CC" wp14:editId="2AFF4411">
+          <wp:inline distT="0" distB="0" distL="0" distR="0" wp14:anchorId="7D99C75D" wp14:editId="6FA9EC83">
             <wp:extent cx="5731510" cy="3691255"/>
             <wp:effectExtent l="0" t="0" r="2540" b="4445"/>
-            <wp:docPr id="6" name="Picture 6"/>
+            <wp:docPr id="14" name="Picture 14" descr="Graphical user interface&#10;&#10;Description automatically generated"/>
             <wp:cNvGraphicFramePr>
               <a:graphicFrameLocks xmlns:a="http://schemas.openxmlformats.org/drawingml/2006/main" noChangeAspect="1"/>
             </wp:cNvGraphicFramePr>
@@ -272,7 +1038,7 @@
               <a:graphicData uri="http://schemas.openxmlformats.org/drawingml/2006/picture">
                 <pic:pic xmlns:pic="http://schemas.openxmlformats.org/drawingml/2006/picture">
                   <pic:nvPicPr>
-                    <pic:cNvPr id="1" name=""/>
+                    <pic:cNvPr id="14" name="Picture 14" descr="Graphical user interface&#10;&#10;Description automatically generated"/>
                     <pic:cNvPicPr/>
                   </pic:nvPicPr>
                   <pic:blipFill>
@@ -297,17 +1063,207 @@
         </w:drawing>
       </w:r>
     </w:p>
-    <w:p/>
+    <w:p>
+      <w:r>
+        <w:rPr>
+          <w:b/>
+          <w:bCs/>
+        </w:rPr>
+        <w:t>Priority</w:t>
+      </w:r>
+      <w:r>
+        <w:t xml:space="preserve">: </w:t>
+      </w:r>
+      <w:r>
+        <w:t>High</w:t>
+      </w:r>
+    </w:p>
+    <w:p>
+      <w:r>
+        <w:rPr>
+          <w:b/>
+          <w:bCs/>
+        </w:rPr>
+        <w:t>Severity</w:t>
+      </w:r>
+      <w:r>
+        <w:t xml:space="preserve">: </w:t>
+      </w:r>
+      <w:r>
+        <w:t>High</w:t>
+      </w:r>
+    </w:p>
+    <w:p>
+      <w:r>
+        <w:rPr>
+          <w:b/>
+          <w:bCs/>
+        </w:rPr>
+        <w:t>Environment:</w:t>
+      </w:r>
+      <w:r>
+        <w:t xml:space="preserve"> Prod</w:t>
+      </w:r>
+    </w:p>
+    <w:p>
+      <w:r>
+        <w:br w:type="page"/>
+      </w:r>
+    </w:p>
+    <w:p>
+      <w:pPr>
+        <w:rPr>
+          <w:b/>
+          <w:bCs/>
+        </w:rPr>
+      </w:pPr>
+      <w:r>
+        <w:rPr>
+          <w:b/>
+          <w:bCs/>
+        </w:rPr>
+        <w:lastRenderedPageBreak/>
+        <w:t xml:space="preserve">Defect </w:t>
+      </w:r>
+      <w:r>
+        <w:rPr>
+          <w:b/>
+          <w:bCs/>
+        </w:rPr>
+        <w:t>5</w:t>
+      </w:r>
+      <w:r>
+        <w:rPr>
+          <w:b/>
+          <w:bCs/>
+        </w:rPr>
+        <w:t xml:space="preserve">: </w:t>
+      </w:r>
+    </w:p>
+    <w:p>
+      <w:r>
+        <w:rPr>
+          <w:b/>
+          <w:bCs/>
+        </w:rPr>
+        <w:t xml:space="preserve">Description: </w:t>
+      </w:r>
+      <w:r>
+        <w:t>User still see the Profile information even after logging out</w:t>
+      </w:r>
+    </w:p>
+    <w:p>
+      <w:pPr>
+        <w:rPr>
+          <w:b/>
+          <w:bCs/>
+        </w:rPr>
+      </w:pPr>
+      <w:r>
+        <w:rPr>
+          <w:b/>
+          <w:bCs/>
+        </w:rPr>
+        <w:t>Steps to reproduce:</w:t>
+      </w:r>
+    </w:p>
     <w:p>
       <w:pPr>
         <w:pStyle w:val="ListParagraph"/>
         <w:numPr>
           <w:ilvl w:val="0"/>
-          <w:numId w:val="1"/>
+          <w:numId w:val="6"/>
         </w:numPr>
       </w:pPr>
       <w:r>
-        <w:t>User is able to still see the Profile information even after logging out</w:t>
+        <w:t>Login to the application</w:t>
+      </w:r>
+    </w:p>
+    <w:p>
+      <w:pPr>
+        <w:pStyle w:val="ListParagraph"/>
+        <w:numPr>
+          <w:ilvl w:val="0"/>
+          <w:numId w:val="6"/>
+        </w:numPr>
+      </w:pPr>
+      <w:r>
+        <w:t xml:space="preserve">Click on </w:t>
+      </w:r>
+      <w:r>
+        <w:t>the Profile link</w:t>
+      </w:r>
+    </w:p>
+    <w:p>
+      <w:pPr>
+        <w:pStyle w:val="ListParagraph"/>
+        <w:numPr>
+          <w:ilvl w:val="0"/>
+          <w:numId w:val="6"/>
+        </w:numPr>
+      </w:pPr>
+      <w:r>
+        <w:t xml:space="preserve">Click on the Logout button </w:t>
+      </w:r>
+    </w:p>
+    <w:p>
+      <w:r>
+        <w:rPr>
+          <w:b/>
+          <w:bCs/>
+        </w:rPr>
+        <w:t>Expected Behaviour:</w:t>
+      </w:r>
+      <w:r>
+        <w:rPr>
+          <w:b/>
+          <w:bCs/>
+        </w:rPr>
+        <w:t xml:space="preserve"> </w:t>
+      </w:r>
+      <w:r>
+        <w:t>Navigation should go to homepage from the profile page and the profile information should not be displayed</w:t>
+      </w:r>
+    </w:p>
+    <w:p>
+      <w:r>
+        <w:rPr>
+          <w:b/>
+          <w:bCs/>
+        </w:rPr>
+        <w:t>Actual</w:t>
+      </w:r>
+      <w:r>
+        <w:rPr>
+          <w:b/>
+          <w:bCs/>
+        </w:rPr>
+        <w:t xml:space="preserve"> Behaviour:</w:t>
+      </w:r>
+      <w:r>
+        <w:rPr>
+          <w:b/>
+          <w:bCs/>
+        </w:rPr>
+        <w:t xml:space="preserve"> </w:t>
+      </w:r>
+      <w:r>
+        <w:t>Profile information can still be viewed after logging out</w:t>
+      </w:r>
+    </w:p>
+    <w:p>
+      <w:pPr>
+        <w:rPr>
+          <w:b/>
+          <w:bCs/>
+        </w:rPr>
+      </w:pPr>
+      <w:r>
+        <w:rPr>
+          <w:b/>
+          <w:bCs/>
+        </w:rPr>
+        <w:t>Screenshot:</w:t>
       </w:r>
     </w:p>
     <w:p>
@@ -316,10 +1272,10 @@
           <w:noProof/>
         </w:rPr>
         <w:drawing>
-          <wp:inline distT="0" distB="0" distL="0" distR="0" wp14:anchorId="4D520D58" wp14:editId="192E56BC">
+          <wp:inline distT="0" distB="0" distL="0" distR="0" wp14:anchorId="5E57B29E" wp14:editId="3E83B147">
             <wp:extent cx="5731510" cy="3653790"/>
             <wp:effectExtent l="0" t="0" r="2540" b="3810"/>
-            <wp:docPr id="7" name="Picture 7"/>
+            <wp:docPr id="16" name="Picture 16" descr="Graphical user interface&#10;&#10;Description automatically generated"/>
             <wp:cNvGraphicFramePr>
               <a:graphicFrameLocks xmlns:a="http://schemas.openxmlformats.org/drawingml/2006/main" noChangeAspect="1"/>
             </wp:cNvGraphicFramePr>
@@ -327,7 +1283,7 @@
               <a:graphicData uri="http://schemas.openxmlformats.org/drawingml/2006/picture">
                 <pic:pic xmlns:pic="http://schemas.openxmlformats.org/drawingml/2006/picture">
                   <pic:nvPicPr>
-                    <pic:cNvPr id="1" name=""/>
+                    <pic:cNvPr id="16" name="Picture 16" descr="Graphical user interface&#10;&#10;Description automatically generated"/>
                     <pic:cNvPicPr/>
                   </pic:nvPicPr>
                   <pic:blipFill>
@@ -352,24 +1308,243 @@
         </w:drawing>
       </w:r>
     </w:p>
-    <w:p/>
+    <w:p>
+      <w:r>
+        <w:rPr>
+          <w:b/>
+          <w:bCs/>
+        </w:rPr>
+        <w:t>Priority</w:t>
+      </w:r>
+      <w:r>
+        <w:t xml:space="preserve">: </w:t>
+      </w:r>
+      <w:r>
+        <w:t>Critical (Sensitivity of the data being compromised)</w:t>
+      </w:r>
+    </w:p>
+    <w:p>
+      <w:r>
+        <w:rPr>
+          <w:b/>
+          <w:bCs/>
+        </w:rPr>
+        <w:t>Severity</w:t>
+      </w:r>
+      <w:r>
+        <w:t xml:space="preserve">: </w:t>
+      </w:r>
+      <w:r>
+        <w:t>Critical</w:t>
+      </w:r>
+    </w:p>
+    <w:p>
+      <w:r>
+        <w:rPr>
+          <w:b/>
+          <w:bCs/>
+        </w:rPr>
+        <w:t>Environment:</w:t>
+      </w:r>
+      <w:r>
+        <w:t xml:space="preserve"> Prod</w:t>
+      </w:r>
+    </w:p>
+    <w:p>
+      <w:r>
+        <w:br w:type="page"/>
+      </w:r>
+    </w:p>
+    <w:p>
+      <w:pPr>
+        <w:rPr>
+          <w:b/>
+          <w:bCs/>
+        </w:rPr>
+      </w:pPr>
+      <w:r>
+        <w:rPr>
+          <w:b/>
+          <w:bCs/>
+        </w:rPr>
+        <w:lastRenderedPageBreak/>
+        <w:t xml:space="preserve">Defect </w:t>
+      </w:r>
+      <w:r>
+        <w:rPr>
+          <w:b/>
+          <w:bCs/>
+        </w:rPr>
+        <w:t>6</w:t>
+      </w:r>
+      <w:r>
+        <w:rPr>
+          <w:b/>
+          <w:bCs/>
+        </w:rPr>
+        <w:t xml:space="preserve">: </w:t>
+      </w:r>
+    </w:p>
+    <w:p>
+      <w:r>
+        <w:rPr>
+          <w:b/>
+          <w:bCs/>
+        </w:rPr>
+        <w:t xml:space="preserve">Description: </w:t>
+      </w:r>
+      <w:r>
+        <w:t xml:space="preserve">Login name during registration process should be </w:t>
+      </w:r>
+      <w:r>
+        <w:t xml:space="preserve">unique ignoring the case sensitiveness </w:t>
+      </w:r>
+      <w:r>
+        <w:t>i.e., even though the user tries to register for the same username but change in the upper case or lower-case letters, the system should NOT allow</w:t>
+      </w:r>
+    </w:p>
+    <w:p>
+      <w:pPr>
+        <w:rPr>
+          <w:b/>
+          <w:bCs/>
+        </w:rPr>
+      </w:pPr>
+      <w:r>
+        <w:rPr>
+          <w:b/>
+          <w:bCs/>
+        </w:rPr>
+        <w:t>Steps to reproduce:</w:t>
+      </w:r>
+    </w:p>
     <w:p>
       <w:pPr>
         <w:pStyle w:val="ListParagraph"/>
         <w:numPr>
           <w:ilvl w:val="0"/>
-          <w:numId w:val="1"/>
+          <w:numId w:val="7"/>
         </w:numPr>
       </w:pPr>
       <w:r>
-        <w:lastRenderedPageBreak/>
-        <w:t xml:space="preserve">Login name during registration process should be case insensitive i.e., even though the user tries to register for the same username but change in the upper case or </w:t>
-      </w:r>
-      <w:r>
-        <w:t>lower-case</w:t>
-      </w:r>
-      <w:r>
-        <w:t xml:space="preserve"> letters, the system should NOT allow – but currently its allowing to register same user name i.e., it is case sensitive currently. It needs to be case insensitive</w:t>
+        <w:t>Launch</w:t>
+      </w:r>
+      <w:r>
+        <w:t xml:space="preserve"> the application</w:t>
+      </w:r>
+    </w:p>
+    <w:p>
+      <w:pPr>
+        <w:pStyle w:val="ListParagraph"/>
+        <w:numPr>
+          <w:ilvl w:val="0"/>
+          <w:numId w:val="7"/>
+        </w:numPr>
+      </w:pPr>
+      <w:r>
+        <w:t xml:space="preserve">Click on the </w:t>
+      </w:r>
+      <w:r>
+        <w:t>Register</w:t>
+      </w:r>
+      <w:r>
+        <w:t xml:space="preserve"> link</w:t>
+      </w:r>
+    </w:p>
+    <w:p>
+      <w:pPr>
+        <w:pStyle w:val="ListParagraph"/>
+        <w:numPr>
+          <w:ilvl w:val="0"/>
+          <w:numId w:val="7"/>
+        </w:numPr>
+      </w:pPr>
+      <w:r>
+        <w:t>Provide all the required information with Login field as “TESt”</w:t>
+      </w:r>
+    </w:p>
+    <w:p>
+      <w:pPr>
+        <w:pStyle w:val="ListParagraph"/>
+        <w:numPr>
+          <w:ilvl w:val="0"/>
+          <w:numId w:val="7"/>
+        </w:numPr>
+      </w:pPr>
+      <w:r>
+        <w:t>Complete the registration by clicking the “Register” button</w:t>
+      </w:r>
+    </w:p>
+    <w:p>
+      <w:pPr>
+        <w:pStyle w:val="ListParagraph"/>
+        <w:numPr>
+          <w:ilvl w:val="0"/>
+          <w:numId w:val="7"/>
+        </w:numPr>
+      </w:pPr>
+      <w:r>
+        <w:t>Do a new registration by following the same steps above with Login field as “test”</w:t>
+      </w:r>
+    </w:p>
+    <w:p>
+      <w:r>
+        <w:rPr>
+          <w:b/>
+          <w:bCs/>
+        </w:rPr>
+        <w:t>Expected Behaviour:</w:t>
+      </w:r>
+      <w:r>
+        <w:rPr>
+          <w:b/>
+          <w:bCs/>
+        </w:rPr>
+        <w:t xml:space="preserve"> </w:t>
+      </w:r>
+      <w:r>
+        <w:t xml:space="preserve">System should not allow the second registration as both the usernames are same </w:t>
+      </w:r>
+    </w:p>
+    <w:p>
+      <w:r>
+        <w:rPr>
+          <w:b/>
+          <w:bCs/>
+        </w:rPr>
+        <w:t>Actual</w:t>
+      </w:r>
+      <w:r>
+        <w:rPr>
+          <w:b/>
+          <w:bCs/>
+        </w:rPr>
+        <w:t xml:space="preserve"> Behaviour:</w:t>
+      </w:r>
+      <w:r>
+        <w:rPr>
+          <w:b/>
+          <w:bCs/>
+        </w:rPr>
+        <w:t xml:space="preserve"> </w:t>
+      </w:r>
+      <w:r>
+        <w:t>System allows registration considering Case Sensitiveness</w:t>
+      </w:r>
+    </w:p>
+    <w:p>
+      <w:pPr>
+        <w:rPr>
+          <w:b/>
+          <w:bCs/>
+        </w:rPr>
+      </w:pPr>
+      <w:r>
+        <w:rPr>
+          <w:b/>
+          <w:bCs/>
+        </w:rPr>
+        <w:t>Screenshot:</w:t>
       </w:r>
     </w:p>
     <w:p>
@@ -378,10 +1553,10 @@
           <w:noProof/>
         </w:rPr>
         <w:drawing>
-          <wp:inline distT="0" distB="0" distL="0" distR="0" wp14:anchorId="77D0E0DB" wp14:editId="629DB26F">
-            <wp:extent cx="5731510" cy="3560445"/>
-            <wp:effectExtent l="0" t="0" r="2540" b="1905"/>
-            <wp:docPr id="8" name="Picture 8"/>
+          <wp:inline distT="0" distB="0" distL="0" distR="0" wp14:anchorId="45440375" wp14:editId="38907507">
+            <wp:extent cx="5731510" cy="3483610"/>
+            <wp:effectExtent l="0" t="0" r="2540" b="2540"/>
+            <wp:docPr id="18" name="Picture 18" descr="Graphical user interface, application&#10;&#10;Description automatically generated"/>
             <wp:cNvGraphicFramePr>
               <a:graphicFrameLocks xmlns:a="http://schemas.openxmlformats.org/drawingml/2006/main" noChangeAspect="1"/>
             </wp:cNvGraphicFramePr>
@@ -389,7 +1564,7 @@
               <a:graphicData uri="http://schemas.openxmlformats.org/drawingml/2006/picture">
                 <pic:pic xmlns:pic="http://schemas.openxmlformats.org/drawingml/2006/picture">
                   <pic:nvPicPr>
-                    <pic:cNvPr id="1" name=""/>
+                    <pic:cNvPr id="18" name="Picture 18" descr="Graphical user interface, application&#10;&#10;Description automatically generated"/>
                     <pic:cNvPicPr/>
                   </pic:nvPicPr>
                   <pic:blipFill>
@@ -401,7 +1576,7 @@
                   <pic:spPr>
                     <a:xfrm>
                       <a:off x="0" y="0"/>
-                      <a:ext cx="5731510" cy="3560445"/>
+                      <a:ext cx="5731510" cy="3483610"/>
                     </a:xfrm>
                     <a:prstGeom prst="rect">
                       <a:avLst/>
@@ -414,33 +1589,272 @@
         </w:drawing>
       </w:r>
     </w:p>
+    <w:p>
+      <w:r>
+        <w:rPr>
+          <w:b/>
+          <w:bCs/>
+        </w:rPr>
+        <w:t>Priority</w:t>
+      </w:r>
+      <w:r>
+        <w:t>: Critical (</w:t>
+      </w:r>
+      <w:r>
+        <w:t>username should be unique – should not allow duplicate registrations</w:t>
+      </w:r>
+      <w:r>
+        <w:t>)</w:t>
+      </w:r>
+    </w:p>
+    <w:p>
+      <w:r>
+        <w:rPr>
+          <w:b/>
+          <w:bCs/>
+        </w:rPr>
+        <w:t>Severity</w:t>
+      </w:r>
+      <w:r>
+        <w:t>: Critical</w:t>
+      </w:r>
+    </w:p>
+    <w:p>
+      <w:r>
+        <w:rPr>
+          <w:b/>
+          <w:bCs/>
+        </w:rPr>
+        <w:t>Environment:</w:t>
+      </w:r>
+      <w:r>
+        <w:t xml:space="preserve"> Prod</w:t>
+      </w:r>
+    </w:p>
     <w:p/>
+    <w:p/>
+    <w:p>
+      <w:r>
+        <w:br w:type="page"/>
+      </w:r>
+    </w:p>
+    <w:p>
+      <w:pPr>
+        <w:rPr>
+          <w:b/>
+          <w:bCs/>
+        </w:rPr>
+      </w:pPr>
+      <w:r>
+        <w:rPr>
+          <w:b/>
+          <w:bCs/>
+        </w:rPr>
+        <w:lastRenderedPageBreak/>
+        <w:t xml:space="preserve">Defect </w:t>
+      </w:r>
+      <w:r>
+        <w:rPr>
+          <w:b/>
+          <w:bCs/>
+        </w:rPr>
+        <w:t>7</w:t>
+      </w:r>
+      <w:r>
+        <w:rPr>
+          <w:b/>
+          <w:bCs/>
+        </w:rPr>
+        <w:t xml:space="preserve">: </w:t>
+      </w:r>
+    </w:p>
+    <w:p>
+      <w:r>
+        <w:rPr>
+          <w:b/>
+          <w:bCs/>
+        </w:rPr>
+        <w:t xml:space="preserve">Description: </w:t>
+      </w:r>
+      <w:r>
+        <w:t>User is still able to register even after logged in: (This can be achieved by accessing the Register URL directly post login)</w:t>
+      </w:r>
+    </w:p>
+    <w:p>
+      <w:pPr>
+        <w:rPr>
+          <w:b/>
+          <w:bCs/>
+        </w:rPr>
+      </w:pPr>
+      <w:r>
+        <w:rPr>
+          <w:b/>
+          <w:bCs/>
+        </w:rPr>
+        <w:t>Steps to reproduce:</w:t>
+      </w:r>
+    </w:p>
     <w:p>
       <w:pPr>
         <w:pStyle w:val="ListParagraph"/>
         <w:numPr>
           <w:ilvl w:val="0"/>
-          <w:numId w:val="1"/>
+          <w:numId w:val="8"/>
         </w:numPr>
       </w:pPr>
       <w:r>
-        <w:t>User is still able to register even after logged in:</w:t>
-      </w:r>
-      <w:r>
-        <w:t xml:space="preserve"> (This can be achieved by accessing the Register URL directly post login)</w:t>
-      </w:r>
-    </w:p>
-    <w:p/>
+        <w:t>Launch the application</w:t>
+      </w:r>
+    </w:p>
+    <w:p>
+      <w:pPr>
+        <w:pStyle w:val="ListParagraph"/>
+        <w:numPr>
+          <w:ilvl w:val="0"/>
+          <w:numId w:val="8"/>
+        </w:numPr>
+      </w:pPr>
+      <w:r>
+        <w:t>Click on the Register link</w:t>
+      </w:r>
+    </w:p>
+    <w:p>
+      <w:pPr>
+        <w:pStyle w:val="ListParagraph"/>
+        <w:numPr>
+          <w:ilvl w:val="0"/>
+          <w:numId w:val="8"/>
+        </w:numPr>
+      </w:pPr>
+      <w:r>
+        <w:t xml:space="preserve">Provide all the required information </w:t>
+      </w:r>
+    </w:p>
+    <w:p>
+      <w:pPr>
+        <w:pStyle w:val="ListParagraph"/>
+        <w:numPr>
+          <w:ilvl w:val="0"/>
+          <w:numId w:val="8"/>
+        </w:numPr>
+      </w:pPr>
+      <w:r>
+        <w:t>Complete the registration by clicking the “Register” button</w:t>
+      </w:r>
+    </w:p>
+    <w:p>
+      <w:pPr>
+        <w:pStyle w:val="ListParagraph"/>
+        <w:numPr>
+          <w:ilvl w:val="0"/>
+          <w:numId w:val="8"/>
+        </w:numPr>
+      </w:pPr>
+      <w:r>
+        <w:t>Login to the application with the registered username and password</w:t>
+      </w:r>
+    </w:p>
+    <w:p>
+      <w:pPr>
+        <w:pStyle w:val="ListParagraph"/>
+        <w:numPr>
+          <w:ilvl w:val="0"/>
+          <w:numId w:val="8"/>
+        </w:numPr>
+      </w:pPr>
+      <w:r>
+        <w:t>Directly access the register URL “</w:t>
+      </w:r>
+      <w:r>
+        <w:t>https://buggy.justtestit.org/register</w:t>
+      </w:r>
+      <w:r>
+        <w:t>”</w:t>
+      </w:r>
+    </w:p>
+    <w:p>
+      <w:r>
+        <w:rPr>
+          <w:b/>
+          <w:bCs/>
+        </w:rPr>
+        <w:t>Expected Behaviour:</w:t>
+      </w:r>
+      <w:r>
+        <w:rPr>
+          <w:b/>
+          <w:bCs/>
+        </w:rPr>
+        <w:t xml:space="preserve"> </w:t>
+      </w:r>
+      <w:r>
+        <w:t xml:space="preserve">System should not allow </w:t>
+      </w:r>
+      <w:r>
+        <w:t>to do the</w:t>
+      </w:r>
+      <w:r>
+        <w:t xml:space="preserve"> registration as </w:t>
+      </w:r>
+      <w:r>
+        <w:t>the current session is still active and the user has been logged in</w:t>
+      </w:r>
+    </w:p>
+    <w:p>
+      <w:r>
+        <w:rPr>
+          <w:b/>
+          <w:bCs/>
+        </w:rPr>
+        <w:t>Actual</w:t>
+      </w:r>
+      <w:r>
+        <w:rPr>
+          <w:b/>
+          <w:bCs/>
+        </w:rPr>
+        <w:t xml:space="preserve"> Behaviour:</w:t>
+      </w:r>
+      <w:r>
+        <w:rPr>
+          <w:b/>
+          <w:bCs/>
+        </w:rPr>
+        <w:t xml:space="preserve"> </w:t>
+      </w:r>
+      <w:r>
+        <w:t xml:space="preserve">System allows registration </w:t>
+      </w:r>
+      <w:r>
+        <w:t>even after logging in</w:t>
+      </w:r>
+    </w:p>
+    <w:p>
+      <w:pPr>
+        <w:rPr>
+          <w:b/>
+          <w:bCs/>
+        </w:rPr>
+      </w:pPr>
+      <w:r>
+        <w:rPr>
+          <w:b/>
+          <w:bCs/>
+        </w:rPr>
+        <w:t>Screenshot:</w:t>
+      </w:r>
+    </w:p>
     <w:p>
       <w:r>
         <w:rPr>
           <w:noProof/>
         </w:rPr>
         <w:drawing>
-          <wp:inline distT="0" distB="0" distL="0" distR="0" wp14:anchorId="3B47ED06" wp14:editId="11E793DB">
+          <wp:inline distT="0" distB="0" distL="0" distR="0" wp14:anchorId="3FF2FBF1" wp14:editId="4354E6E4">
             <wp:extent cx="5731510" cy="3162300"/>
             <wp:effectExtent l="0" t="0" r="2540" b="0"/>
-            <wp:docPr id="9" name="Picture 9"/>
+            <wp:docPr id="20" name="Picture 20" descr="Graphical user interface, text&#10;&#10;Description automatically generated"/>
             <wp:cNvGraphicFramePr>
               <a:graphicFrameLocks xmlns:a="http://schemas.openxmlformats.org/drawingml/2006/main" noChangeAspect="1"/>
             </wp:cNvGraphicFramePr>
@@ -448,7 +1862,7 @@
               <a:graphicData uri="http://schemas.openxmlformats.org/drawingml/2006/picture">
                 <pic:pic xmlns:pic="http://schemas.openxmlformats.org/drawingml/2006/picture">
                   <pic:nvPicPr>
-                    <pic:cNvPr id="1" name=""/>
+                    <pic:cNvPr id="20" name="Picture 20" descr="Graphical user interface, text&#10;&#10;Description automatically generated"/>
                     <pic:cNvPicPr/>
                   </pic:nvPicPr>
                   <pic:blipFill>
@@ -476,14 +1890,231 @@
     <w:p>
       <w:r>
         <w:rPr>
+          <w:b/>
+          <w:bCs/>
+        </w:rPr>
+        <w:t>Priority</w:t>
+      </w:r>
+      <w:r>
+        <w:t xml:space="preserve">: </w:t>
+      </w:r>
+      <w:r>
+        <w:t>High</w:t>
+      </w:r>
+      <w:r>
+        <w:t xml:space="preserve"> </w:t>
+      </w:r>
+    </w:p>
+    <w:p>
+      <w:r>
+        <w:rPr>
+          <w:b/>
+          <w:bCs/>
+        </w:rPr>
+        <w:t>Severity</w:t>
+      </w:r>
+      <w:r>
+        <w:t xml:space="preserve">: </w:t>
+      </w:r>
+      <w:r>
+        <w:t>Medium</w:t>
+      </w:r>
+    </w:p>
+    <w:p>
+      <w:r>
+        <w:rPr>
+          <w:b/>
+          <w:bCs/>
+        </w:rPr>
+        <w:t>Environment:</w:t>
+      </w:r>
+      <w:r>
+        <w:t xml:space="preserve"> Prod</w:t>
+      </w:r>
+    </w:p>
+    <w:p/>
+    <w:p>
+      <w:pPr>
+        <w:rPr>
           <w:noProof/>
         </w:rPr>
+      </w:pPr>
+      <w:r>
+        <w:rPr>
+          <w:noProof/>
+        </w:rPr>
+        <w:br w:type="page"/>
+      </w:r>
+    </w:p>
+    <w:p>
+      <w:pPr>
+        <w:rPr>
+          <w:b/>
+          <w:bCs/>
+        </w:rPr>
+      </w:pPr>
+      <w:r>
+        <w:rPr>
+          <w:b/>
+          <w:bCs/>
+        </w:rPr>
         <w:lastRenderedPageBreak/>
+        <w:t xml:space="preserve">Defect </w:t>
+      </w:r>
+      <w:r>
+        <w:rPr>
+          <w:b/>
+          <w:bCs/>
+        </w:rPr>
+        <w:t>8</w:t>
+      </w:r>
+      <w:r>
+        <w:rPr>
+          <w:b/>
+          <w:bCs/>
+        </w:rPr>
+        <w:t xml:space="preserve">: </w:t>
+      </w:r>
+    </w:p>
+    <w:p>
+      <w:r>
+        <w:rPr>
+          <w:b/>
+          <w:bCs/>
+        </w:rPr>
+        <w:t xml:space="preserve">Description: </w:t>
+      </w:r>
+      <w:r>
+        <w:t>User is not able to navigate to home page i.e., broken link under Popular Make Page</w:t>
+      </w:r>
+    </w:p>
+    <w:p>
+      <w:pPr>
+        <w:rPr>
+          <w:b/>
+          <w:bCs/>
+        </w:rPr>
+      </w:pPr>
+      <w:r>
+        <w:rPr>
+          <w:b/>
+          <w:bCs/>
+        </w:rPr>
+        <w:t>Steps to reproduce:</w:t>
+      </w:r>
+    </w:p>
+    <w:p>
+      <w:pPr>
+        <w:pStyle w:val="ListParagraph"/>
+        <w:numPr>
+          <w:ilvl w:val="0"/>
+          <w:numId w:val="9"/>
+        </w:numPr>
+      </w:pPr>
+      <w:r>
+        <w:t>Launch the application</w:t>
+      </w:r>
+    </w:p>
+    <w:p>
+      <w:pPr>
+        <w:pStyle w:val="ListParagraph"/>
+        <w:numPr>
+          <w:ilvl w:val="0"/>
+          <w:numId w:val="9"/>
+        </w:numPr>
+      </w:pPr>
+      <w:r>
+        <w:t xml:space="preserve">Click on the </w:t>
+      </w:r>
+      <w:r>
+        <w:t>Popular Make tab</w:t>
+      </w:r>
+    </w:p>
+    <w:p>
+      <w:pPr>
+        <w:pStyle w:val="ListParagraph"/>
+        <w:numPr>
+          <w:ilvl w:val="0"/>
+          <w:numId w:val="9"/>
+        </w:numPr>
+      </w:pPr>
+      <w:r>
+        <w:t>Click on the Buggy Rating link to go back to homepage</w:t>
+      </w:r>
+    </w:p>
+    <w:p>
+      <w:r>
+        <w:rPr>
+          <w:b/>
+          <w:bCs/>
+        </w:rPr>
+        <w:t>Expected Behaviour:</w:t>
+      </w:r>
+      <w:r>
+        <w:rPr>
+          <w:b/>
+          <w:bCs/>
+        </w:rPr>
+        <w:t xml:space="preserve"> </w:t>
+      </w:r>
+      <w:r>
+        <w:t xml:space="preserve">System should </w:t>
+      </w:r>
+      <w:r>
+        <w:t>navigate back to homepage</w:t>
+      </w:r>
+    </w:p>
+    <w:p>
+      <w:r>
+        <w:rPr>
+          <w:b/>
+          <w:bCs/>
+        </w:rPr>
+        <w:t>Actual</w:t>
+      </w:r>
+      <w:r>
+        <w:rPr>
+          <w:b/>
+          <w:bCs/>
+        </w:rPr>
+        <w:t xml:space="preserve"> Behaviour:</w:t>
+      </w:r>
+      <w:r>
+        <w:rPr>
+          <w:b/>
+          <w:bCs/>
+        </w:rPr>
+        <w:t xml:space="preserve"> </w:t>
+      </w:r>
+      <w:r>
+        <w:t>System does not navigate back to homepage and still in make page</w:t>
+      </w:r>
+    </w:p>
+    <w:p>
+      <w:pPr>
+        <w:rPr>
+          <w:b/>
+          <w:bCs/>
+        </w:rPr>
+      </w:pPr>
+      <w:r>
+        <w:rPr>
+          <w:b/>
+          <w:bCs/>
+        </w:rPr>
+        <w:t>Screenshot:</w:t>
+      </w:r>
+    </w:p>
+    <w:p>
+      <w:r>
+        <w:rPr>
+          <w:noProof/>
+        </w:rPr>
         <w:drawing>
-          <wp:inline distT="0" distB="0" distL="0" distR="0" wp14:anchorId="0D60E06B" wp14:editId="71A7B697">
-            <wp:extent cx="5731510" cy="3483610"/>
-            <wp:effectExtent l="0" t="0" r="2540" b="2540"/>
-            <wp:docPr id="10" name="Picture 10"/>
+          <wp:inline distT="0" distB="0" distL="0" distR="0" wp14:anchorId="0EBAB7CD" wp14:editId="7A05CA40">
+            <wp:extent cx="5731510" cy="3635375"/>
+            <wp:effectExtent l="0" t="0" r="2540" b="3175"/>
+            <wp:docPr id="22" name="Picture 22" descr="Text&#10;&#10;Description automatically generated"/>
             <wp:cNvGraphicFramePr>
               <a:graphicFrameLocks xmlns:a="http://schemas.openxmlformats.org/drawingml/2006/main" noChangeAspect="1"/>
             </wp:cNvGraphicFramePr>
@@ -491,66 +2122,11 @@
               <a:graphicData uri="http://schemas.openxmlformats.org/drawingml/2006/picture">
                 <pic:pic xmlns:pic="http://schemas.openxmlformats.org/drawingml/2006/picture">
                   <pic:nvPicPr>
-                    <pic:cNvPr id="1" name=""/>
+                    <pic:cNvPr id="22" name="Picture 22" descr="Text&#10;&#10;Description automatically generated"/>
                     <pic:cNvPicPr/>
                   </pic:nvPicPr>
                   <pic:blipFill>
                     <a:blip r:embed="rId13"/>
-                    <a:stretch>
-                      <a:fillRect/>
-                    </a:stretch>
-                  </pic:blipFill>
-                  <pic:spPr>
-                    <a:xfrm>
-                      <a:off x="0" y="0"/>
-                      <a:ext cx="5731510" cy="3483610"/>
-                    </a:xfrm>
-                    <a:prstGeom prst="rect">
-                      <a:avLst/>
-                    </a:prstGeom>
-                  </pic:spPr>
-                </pic:pic>
-              </a:graphicData>
-            </a:graphic>
-          </wp:inline>
-        </w:drawing>
-      </w:r>
-    </w:p>
-    <w:p/>
-    <w:p>
-      <w:pPr>
-        <w:pStyle w:val="ListParagraph"/>
-        <w:numPr>
-          <w:ilvl w:val="0"/>
-          <w:numId w:val="1"/>
-        </w:numPr>
-      </w:pPr>
-      <w:r>
-        <w:t>User is not able to navigate to home page i.e., broken link under Popular Make Page</w:t>
-      </w:r>
-    </w:p>
-    <w:p>
-      <w:r>
-        <w:rPr>
-          <w:noProof/>
-        </w:rPr>
-        <w:drawing>
-          <wp:inline distT="0" distB="0" distL="0" distR="0" wp14:anchorId="0D0467C7" wp14:editId="1FF9DC48">
-            <wp:extent cx="5731510" cy="3635375"/>
-            <wp:effectExtent l="0" t="0" r="2540" b="3175"/>
-            <wp:docPr id="11" name="Picture 11"/>
-            <wp:cNvGraphicFramePr>
-              <a:graphicFrameLocks xmlns:a="http://schemas.openxmlformats.org/drawingml/2006/main" noChangeAspect="1"/>
-            </wp:cNvGraphicFramePr>
-            <a:graphic xmlns:a="http://schemas.openxmlformats.org/drawingml/2006/main">
-              <a:graphicData uri="http://schemas.openxmlformats.org/drawingml/2006/picture">
-                <pic:pic xmlns:pic="http://schemas.openxmlformats.org/drawingml/2006/picture">
-                  <pic:nvPicPr>
-                    <pic:cNvPr id="1" name=""/>
-                    <pic:cNvPicPr/>
-                  </pic:nvPicPr>
-                  <pic:blipFill>
-                    <a:blip r:embed="rId14"/>
                     <a:stretch>
                       <a:fillRect/>
                     </a:stretch>
@@ -571,6 +2147,42 @@
         </w:drawing>
       </w:r>
     </w:p>
+    <w:p>
+      <w:r>
+        <w:rPr>
+          <w:b/>
+          <w:bCs/>
+        </w:rPr>
+        <w:t>Priority</w:t>
+      </w:r>
+      <w:r>
+        <w:t xml:space="preserve">: High </w:t>
+      </w:r>
+    </w:p>
+    <w:p>
+      <w:r>
+        <w:rPr>
+          <w:b/>
+          <w:bCs/>
+        </w:rPr>
+        <w:t>Severity</w:t>
+      </w:r>
+      <w:r>
+        <w:t>: Medium</w:t>
+      </w:r>
+    </w:p>
+    <w:p>
+      <w:r>
+        <w:rPr>
+          <w:b/>
+          <w:bCs/>
+        </w:rPr>
+        <w:t>Environment:</w:t>
+      </w:r>
+      <w:r>
+        <w:t xml:space="preserve"> Prod</w:t>
+      </w:r>
+    </w:p>
     <w:sectPr>
       <w:pgSz w:w="11906" w:h="16838"/>
       <w:pgMar w:top="1440" w:right="1440" w:bottom="1440" w:left="1440" w:header="708" w:footer="708" w:gutter="0"/>
@@ -584,6 +2196,629 @@
 <file path=word/numbering.xml><?xml version="1.0" encoding="utf-8"?>
 <w:numbering xmlns:wpc="http://schemas.microsoft.com/office/word/2010/wordprocessingCanvas" xmlns:cx="http://schemas.microsoft.com/office/drawing/2014/chartex" xmlns:cx1="http://schemas.microsoft.com/office/drawing/2015/9/8/chartex" xmlns:cx2="http://schemas.microsoft.com/office/drawing/2015/10/21/chartex" xmlns:cx3="http://schemas.microsoft.com/office/drawing/2016/5/9/chartex" xmlns:cx4="http://schemas.microsoft.com/office/drawing/2016/5/10/chartex" xmlns:cx5="http://schemas.microsoft.com/office/drawing/2016/5/11/chartex" xmlns:cx6="http://schemas.microsoft.com/office/drawing/2016/5/12/chartex" xmlns:cx7="http://schemas.microsoft.com/office/drawing/2016/5/13/chartex" xmlns:cx8="http://schemas.microsoft.com/office/drawing/2016/5/14/chartex" xmlns:mc="http://schemas.openxmlformats.org/markup-compatibility/2006" xmlns:aink="http://schemas.microsoft.com/office/drawing/2016/ink" xmlns:am3d="http://schemas.microsoft.com/office/drawing/2017/model3d" xmlns:o="urn:schemas-microsoft-com:office:office" xmlns:r="http://schemas.openxmlformats.org/officeDocument/2006/relationships" xmlns:m="http://schemas.openxmlformats.org/officeDocument/2006/math" xmlns:v="urn:schemas-microsoft-com:vml" xmlns:wp14="http://schemas.microsoft.com/office/word/2010/wordprocessingDrawing" xmlns:wp="http://schemas.openxmlformats.org/drawingml/2006/wordprocessingDrawing" xmlns:w10="urn:schemas-microsoft-com:office:word" xmlns:w="http://schemas.openxmlformats.org/wordprocessingml/2006/main" xmlns:w14="http://schemas.microsoft.com/office/word/2010/wordml" xmlns:w15="http://schemas.microsoft.com/office/word/2012/wordml" xmlns:w16cex="http://schemas.microsoft.com/office/word/2018/wordml/cex" xmlns:w16cid="http://schemas.microsoft.com/office/word/2016/wordml/cid" xmlns:w16="http://schemas.microsoft.com/office/word/2018/wordml" xmlns:w16sdtdh="http://schemas.microsoft.com/office/word/2020/wordml/sdtdatahash" xmlns:w16se="http://schemas.microsoft.com/office/word/2015/wordml/symex" xmlns:wpg="http://schemas.microsoft.com/office/word/2010/wordprocessingGroup" xmlns:wpi="http://schemas.microsoft.com/office/word/2010/wordprocessingInk" xmlns:wne="http://schemas.microsoft.com/office/word/2006/wordml" xmlns:wps="http://schemas.microsoft.com/office/word/2010/wordprocessingShape" mc:Ignorable="w14 w15 w16se w16cid w16 w16cex w16sdtdh wp14">
   <w:abstractNum w:abstractNumId="0" w15:restartNumberingAfterBreak="0">
+    <w:nsid w:val="127842ED"/>
+    <w:multiLevelType w:val="hybridMultilevel"/>
+    <w:tmpl w:val="50CE6B98"/>
+    <w:lvl w:ilvl="0" w:tplc="FFFFFFFF">
+      <w:start w:val="1"/>
+      <w:numFmt w:val="decimal"/>
+      <w:lvlText w:val="%1."/>
+      <w:lvlJc w:val="left"/>
+      <w:pPr>
+        <w:ind w:left="720" w:hanging="360"/>
+      </w:pPr>
+      <w:rPr>
+        <w:rFonts w:hint="default"/>
+      </w:rPr>
+    </w:lvl>
+    <w:lvl w:ilvl="1" w:tplc="FFFFFFFF" w:tentative="1">
+      <w:start w:val="1"/>
+      <w:numFmt w:val="lowerLetter"/>
+      <w:lvlText w:val="%2."/>
+      <w:lvlJc w:val="left"/>
+      <w:pPr>
+        <w:ind w:left="1440" w:hanging="360"/>
+      </w:pPr>
+    </w:lvl>
+    <w:lvl w:ilvl="2" w:tplc="FFFFFFFF" w:tentative="1">
+      <w:start w:val="1"/>
+      <w:numFmt w:val="lowerRoman"/>
+      <w:lvlText w:val="%3."/>
+      <w:lvlJc w:val="right"/>
+      <w:pPr>
+        <w:ind w:left="2160" w:hanging="180"/>
+      </w:pPr>
+    </w:lvl>
+    <w:lvl w:ilvl="3" w:tplc="FFFFFFFF" w:tentative="1">
+      <w:start w:val="1"/>
+      <w:numFmt w:val="decimal"/>
+      <w:lvlText w:val="%4."/>
+      <w:lvlJc w:val="left"/>
+      <w:pPr>
+        <w:ind w:left="2880" w:hanging="360"/>
+      </w:pPr>
+    </w:lvl>
+    <w:lvl w:ilvl="4" w:tplc="FFFFFFFF" w:tentative="1">
+      <w:start w:val="1"/>
+      <w:numFmt w:val="lowerLetter"/>
+      <w:lvlText w:val="%5."/>
+      <w:lvlJc w:val="left"/>
+      <w:pPr>
+        <w:ind w:left="3600" w:hanging="360"/>
+      </w:pPr>
+    </w:lvl>
+    <w:lvl w:ilvl="5" w:tplc="FFFFFFFF" w:tentative="1">
+      <w:start w:val="1"/>
+      <w:numFmt w:val="lowerRoman"/>
+      <w:lvlText w:val="%6."/>
+      <w:lvlJc w:val="right"/>
+      <w:pPr>
+        <w:ind w:left="4320" w:hanging="180"/>
+      </w:pPr>
+    </w:lvl>
+    <w:lvl w:ilvl="6" w:tplc="FFFFFFFF" w:tentative="1">
+      <w:start w:val="1"/>
+      <w:numFmt w:val="decimal"/>
+      <w:lvlText w:val="%7."/>
+      <w:lvlJc w:val="left"/>
+      <w:pPr>
+        <w:ind w:left="5040" w:hanging="360"/>
+      </w:pPr>
+    </w:lvl>
+    <w:lvl w:ilvl="7" w:tplc="FFFFFFFF" w:tentative="1">
+      <w:start w:val="1"/>
+      <w:numFmt w:val="lowerLetter"/>
+      <w:lvlText w:val="%8."/>
+      <w:lvlJc w:val="left"/>
+      <w:pPr>
+        <w:ind w:left="5760" w:hanging="360"/>
+      </w:pPr>
+    </w:lvl>
+    <w:lvl w:ilvl="8" w:tplc="FFFFFFFF" w:tentative="1">
+      <w:start w:val="1"/>
+      <w:numFmt w:val="lowerRoman"/>
+      <w:lvlText w:val="%9."/>
+      <w:lvlJc w:val="right"/>
+      <w:pPr>
+        <w:ind w:left="6480" w:hanging="180"/>
+      </w:pPr>
+    </w:lvl>
+  </w:abstractNum>
+  <w:abstractNum w:abstractNumId="1" w15:restartNumberingAfterBreak="0">
+    <w:nsid w:val="26FC5707"/>
+    <w:multiLevelType w:val="hybridMultilevel"/>
+    <w:tmpl w:val="50CE6B98"/>
+    <w:lvl w:ilvl="0" w:tplc="FFFFFFFF">
+      <w:start w:val="1"/>
+      <w:numFmt w:val="decimal"/>
+      <w:lvlText w:val="%1."/>
+      <w:lvlJc w:val="left"/>
+      <w:pPr>
+        <w:ind w:left="720" w:hanging="360"/>
+      </w:pPr>
+      <w:rPr>
+        <w:rFonts w:hint="default"/>
+      </w:rPr>
+    </w:lvl>
+    <w:lvl w:ilvl="1" w:tplc="FFFFFFFF" w:tentative="1">
+      <w:start w:val="1"/>
+      <w:numFmt w:val="lowerLetter"/>
+      <w:lvlText w:val="%2."/>
+      <w:lvlJc w:val="left"/>
+      <w:pPr>
+        <w:ind w:left="1440" w:hanging="360"/>
+      </w:pPr>
+    </w:lvl>
+    <w:lvl w:ilvl="2" w:tplc="FFFFFFFF" w:tentative="1">
+      <w:start w:val="1"/>
+      <w:numFmt w:val="lowerRoman"/>
+      <w:lvlText w:val="%3."/>
+      <w:lvlJc w:val="right"/>
+      <w:pPr>
+        <w:ind w:left="2160" w:hanging="180"/>
+      </w:pPr>
+    </w:lvl>
+    <w:lvl w:ilvl="3" w:tplc="FFFFFFFF" w:tentative="1">
+      <w:start w:val="1"/>
+      <w:numFmt w:val="decimal"/>
+      <w:lvlText w:val="%4."/>
+      <w:lvlJc w:val="left"/>
+      <w:pPr>
+        <w:ind w:left="2880" w:hanging="360"/>
+      </w:pPr>
+    </w:lvl>
+    <w:lvl w:ilvl="4" w:tplc="FFFFFFFF" w:tentative="1">
+      <w:start w:val="1"/>
+      <w:numFmt w:val="lowerLetter"/>
+      <w:lvlText w:val="%5."/>
+      <w:lvlJc w:val="left"/>
+      <w:pPr>
+        <w:ind w:left="3600" w:hanging="360"/>
+      </w:pPr>
+    </w:lvl>
+    <w:lvl w:ilvl="5" w:tplc="FFFFFFFF" w:tentative="1">
+      <w:start w:val="1"/>
+      <w:numFmt w:val="lowerRoman"/>
+      <w:lvlText w:val="%6."/>
+      <w:lvlJc w:val="right"/>
+      <w:pPr>
+        <w:ind w:left="4320" w:hanging="180"/>
+      </w:pPr>
+    </w:lvl>
+    <w:lvl w:ilvl="6" w:tplc="FFFFFFFF" w:tentative="1">
+      <w:start w:val="1"/>
+      <w:numFmt w:val="decimal"/>
+      <w:lvlText w:val="%7."/>
+      <w:lvlJc w:val="left"/>
+      <w:pPr>
+        <w:ind w:left="5040" w:hanging="360"/>
+      </w:pPr>
+    </w:lvl>
+    <w:lvl w:ilvl="7" w:tplc="FFFFFFFF" w:tentative="1">
+      <w:start w:val="1"/>
+      <w:numFmt w:val="lowerLetter"/>
+      <w:lvlText w:val="%8."/>
+      <w:lvlJc w:val="left"/>
+      <w:pPr>
+        <w:ind w:left="5760" w:hanging="360"/>
+      </w:pPr>
+    </w:lvl>
+    <w:lvl w:ilvl="8" w:tplc="FFFFFFFF" w:tentative="1">
+      <w:start w:val="1"/>
+      <w:numFmt w:val="lowerRoman"/>
+      <w:lvlText w:val="%9."/>
+      <w:lvlJc w:val="right"/>
+      <w:pPr>
+        <w:ind w:left="6480" w:hanging="180"/>
+      </w:pPr>
+    </w:lvl>
+  </w:abstractNum>
+  <w:abstractNum w:abstractNumId="2" w15:restartNumberingAfterBreak="0">
+    <w:nsid w:val="2E966724"/>
+    <w:multiLevelType w:val="hybridMultilevel"/>
+    <w:tmpl w:val="ADD66554"/>
+    <w:lvl w:ilvl="0" w:tplc="1409000F">
+      <w:start w:val="1"/>
+      <w:numFmt w:val="decimal"/>
+      <w:lvlText w:val="%1."/>
+      <w:lvlJc w:val="left"/>
+      <w:pPr>
+        <w:ind w:left="720" w:hanging="360"/>
+      </w:pPr>
+      <w:rPr>
+        <w:rFonts w:hint="default"/>
+      </w:rPr>
+    </w:lvl>
+    <w:lvl w:ilvl="1" w:tplc="14090019" w:tentative="1">
+      <w:start w:val="1"/>
+      <w:numFmt w:val="lowerLetter"/>
+      <w:lvlText w:val="%2."/>
+      <w:lvlJc w:val="left"/>
+      <w:pPr>
+        <w:ind w:left="1440" w:hanging="360"/>
+      </w:pPr>
+    </w:lvl>
+    <w:lvl w:ilvl="2" w:tplc="1409001B" w:tentative="1">
+      <w:start w:val="1"/>
+      <w:numFmt w:val="lowerRoman"/>
+      <w:lvlText w:val="%3."/>
+      <w:lvlJc w:val="right"/>
+      <w:pPr>
+        <w:ind w:left="2160" w:hanging="180"/>
+      </w:pPr>
+    </w:lvl>
+    <w:lvl w:ilvl="3" w:tplc="1409000F" w:tentative="1">
+      <w:start w:val="1"/>
+      <w:numFmt w:val="decimal"/>
+      <w:lvlText w:val="%4."/>
+      <w:lvlJc w:val="left"/>
+      <w:pPr>
+        <w:ind w:left="2880" w:hanging="360"/>
+      </w:pPr>
+    </w:lvl>
+    <w:lvl w:ilvl="4" w:tplc="14090019" w:tentative="1">
+      <w:start w:val="1"/>
+      <w:numFmt w:val="lowerLetter"/>
+      <w:lvlText w:val="%5."/>
+      <w:lvlJc w:val="left"/>
+      <w:pPr>
+        <w:ind w:left="3600" w:hanging="360"/>
+      </w:pPr>
+    </w:lvl>
+    <w:lvl w:ilvl="5" w:tplc="1409001B" w:tentative="1">
+      <w:start w:val="1"/>
+      <w:numFmt w:val="lowerRoman"/>
+      <w:lvlText w:val="%6."/>
+      <w:lvlJc w:val="right"/>
+      <w:pPr>
+        <w:ind w:left="4320" w:hanging="180"/>
+      </w:pPr>
+    </w:lvl>
+    <w:lvl w:ilvl="6" w:tplc="1409000F" w:tentative="1">
+      <w:start w:val="1"/>
+      <w:numFmt w:val="decimal"/>
+      <w:lvlText w:val="%7."/>
+      <w:lvlJc w:val="left"/>
+      <w:pPr>
+        <w:ind w:left="5040" w:hanging="360"/>
+      </w:pPr>
+    </w:lvl>
+    <w:lvl w:ilvl="7" w:tplc="14090019" w:tentative="1">
+      <w:start w:val="1"/>
+      <w:numFmt w:val="lowerLetter"/>
+      <w:lvlText w:val="%8."/>
+      <w:lvlJc w:val="left"/>
+      <w:pPr>
+        <w:ind w:left="5760" w:hanging="360"/>
+      </w:pPr>
+    </w:lvl>
+    <w:lvl w:ilvl="8" w:tplc="1409001B" w:tentative="1">
+      <w:start w:val="1"/>
+      <w:numFmt w:val="lowerRoman"/>
+      <w:lvlText w:val="%9."/>
+      <w:lvlJc w:val="right"/>
+      <w:pPr>
+        <w:ind w:left="6480" w:hanging="180"/>
+      </w:pPr>
+    </w:lvl>
+  </w:abstractNum>
+  <w:abstractNum w:abstractNumId="3" w15:restartNumberingAfterBreak="0">
+    <w:nsid w:val="40EC5A10"/>
+    <w:multiLevelType w:val="hybridMultilevel"/>
+    <w:tmpl w:val="50CE6B98"/>
+    <w:lvl w:ilvl="0" w:tplc="FFFFFFFF">
+      <w:start w:val="1"/>
+      <w:numFmt w:val="decimal"/>
+      <w:lvlText w:val="%1."/>
+      <w:lvlJc w:val="left"/>
+      <w:pPr>
+        <w:ind w:left="720" w:hanging="360"/>
+      </w:pPr>
+      <w:rPr>
+        <w:rFonts w:hint="default"/>
+      </w:rPr>
+    </w:lvl>
+    <w:lvl w:ilvl="1" w:tplc="FFFFFFFF" w:tentative="1">
+      <w:start w:val="1"/>
+      <w:numFmt w:val="lowerLetter"/>
+      <w:lvlText w:val="%2."/>
+      <w:lvlJc w:val="left"/>
+      <w:pPr>
+        <w:ind w:left="1440" w:hanging="360"/>
+      </w:pPr>
+    </w:lvl>
+    <w:lvl w:ilvl="2" w:tplc="FFFFFFFF" w:tentative="1">
+      <w:start w:val="1"/>
+      <w:numFmt w:val="lowerRoman"/>
+      <w:lvlText w:val="%3."/>
+      <w:lvlJc w:val="right"/>
+      <w:pPr>
+        <w:ind w:left="2160" w:hanging="180"/>
+      </w:pPr>
+    </w:lvl>
+    <w:lvl w:ilvl="3" w:tplc="FFFFFFFF" w:tentative="1">
+      <w:start w:val="1"/>
+      <w:numFmt w:val="decimal"/>
+      <w:lvlText w:val="%4."/>
+      <w:lvlJc w:val="left"/>
+      <w:pPr>
+        <w:ind w:left="2880" w:hanging="360"/>
+      </w:pPr>
+    </w:lvl>
+    <w:lvl w:ilvl="4" w:tplc="FFFFFFFF" w:tentative="1">
+      <w:start w:val="1"/>
+      <w:numFmt w:val="lowerLetter"/>
+      <w:lvlText w:val="%5."/>
+      <w:lvlJc w:val="left"/>
+      <w:pPr>
+        <w:ind w:left="3600" w:hanging="360"/>
+      </w:pPr>
+    </w:lvl>
+    <w:lvl w:ilvl="5" w:tplc="FFFFFFFF" w:tentative="1">
+      <w:start w:val="1"/>
+      <w:numFmt w:val="lowerRoman"/>
+      <w:lvlText w:val="%6."/>
+      <w:lvlJc w:val="right"/>
+      <w:pPr>
+        <w:ind w:left="4320" w:hanging="180"/>
+      </w:pPr>
+    </w:lvl>
+    <w:lvl w:ilvl="6" w:tplc="FFFFFFFF" w:tentative="1">
+      <w:start w:val="1"/>
+      <w:numFmt w:val="decimal"/>
+      <w:lvlText w:val="%7."/>
+      <w:lvlJc w:val="left"/>
+      <w:pPr>
+        <w:ind w:left="5040" w:hanging="360"/>
+      </w:pPr>
+    </w:lvl>
+    <w:lvl w:ilvl="7" w:tplc="FFFFFFFF" w:tentative="1">
+      <w:start w:val="1"/>
+      <w:numFmt w:val="lowerLetter"/>
+      <w:lvlText w:val="%8."/>
+      <w:lvlJc w:val="left"/>
+      <w:pPr>
+        <w:ind w:left="5760" w:hanging="360"/>
+      </w:pPr>
+    </w:lvl>
+    <w:lvl w:ilvl="8" w:tplc="FFFFFFFF" w:tentative="1">
+      <w:start w:val="1"/>
+      <w:numFmt w:val="lowerRoman"/>
+      <w:lvlText w:val="%9."/>
+      <w:lvlJc w:val="right"/>
+      <w:pPr>
+        <w:ind w:left="6480" w:hanging="180"/>
+      </w:pPr>
+    </w:lvl>
+  </w:abstractNum>
+  <w:abstractNum w:abstractNumId="4" w15:restartNumberingAfterBreak="0">
+    <w:nsid w:val="45F34355"/>
+    <w:multiLevelType w:val="hybridMultilevel"/>
+    <w:tmpl w:val="50CE6B98"/>
+    <w:lvl w:ilvl="0" w:tplc="FFFFFFFF">
+      <w:start w:val="1"/>
+      <w:numFmt w:val="decimal"/>
+      <w:lvlText w:val="%1."/>
+      <w:lvlJc w:val="left"/>
+      <w:pPr>
+        <w:ind w:left="720" w:hanging="360"/>
+      </w:pPr>
+      <w:rPr>
+        <w:rFonts w:hint="default"/>
+      </w:rPr>
+    </w:lvl>
+    <w:lvl w:ilvl="1" w:tplc="FFFFFFFF" w:tentative="1">
+      <w:start w:val="1"/>
+      <w:numFmt w:val="lowerLetter"/>
+      <w:lvlText w:val="%2."/>
+      <w:lvlJc w:val="left"/>
+      <w:pPr>
+        <w:ind w:left="1440" w:hanging="360"/>
+      </w:pPr>
+    </w:lvl>
+    <w:lvl w:ilvl="2" w:tplc="FFFFFFFF" w:tentative="1">
+      <w:start w:val="1"/>
+      <w:numFmt w:val="lowerRoman"/>
+      <w:lvlText w:val="%3."/>
+      <w:lvlJc w:val="right"/>
+      <w:pPr>
+        <w:ind w:left="2160" w:hanging="180"/>
+      </w:pPr>
+    </w:lvl>
+    <w:lvl w:ilvl="3" w:tplc="FFFFFFFF" w:tentative="1">
+      <w:start w:val="1"/>
+      <w:numFmt w:val="decimal"/>
+      <w:lvlText w:val="%4."/>
+      <w:lvlJc w:val="left"/>
+      <w:pPr>
+        <w:ind w:left="2880" w:hanging="360"/>
+      </w:pPr>
+    </w:lvl>
+    <w:lvl w:ilvl="4" w:tplc="FFFFFFFF" w:tentative="1">
+      <w:start w:val="1"/>
+      <w:numFmt w:val="lowerLetter"/>
+      <w:lvlText w:val="%5."/>
+      <w:lvlJc w:val="left"/>
+      <w:pPr>
+        <w:ind w:left="3600" w:hanging="360"/>
+      </w:pPr>
+    </w:lvl>
+    <w:lvl w:ilvl="5" w:tplc="FFFFFFFF" w:tentative="1">
+      <w:start w:val="1"/>
+      <w:numFmt w:val="lowerRoman"/>
+      <w:lvlText w:val="%6."/>
+      <w:lvlJc w:val="right"/>
+      <w:pPr>
+        <w:ind w:left="4320" w:hanging="180"/>
+      </w:pPr>
+    </w:lvl>
+    <w:lvl w:ilvl="6" w:tplc="FFFFFFFF" w:tentative="1">
+      <w:start w:val="1"/>
+      <w:numFmt w:val="decimal"/>
+      <w:lvlText w:val="%7."/>
+      <w:lvlJc w:val="left"/>
+      <w:pPr>
+        <w:ind w:left="5040" w:hanging="360"/>
+      </w:pPr>
+    </w:lvl>
+    <w:lvl w:ilvl="7" w:tplc="FFFFFFFF" w:tentative="1">
+      <w:start w:val="1"/>
+      <w:numFmt w:val="lowerLetter"/>
+      <w:lvlText w:val="%8."/>
+      <w:lvlJc w:val="left"/>
+      <w:pPr>
+        <w:ind w:left="5760" w:hanging="360"/>
+      </w:pPr>
+    </w:lvl>
+    <w:lvl w:ilvl="8" w:tplc="FFFFFFFF" w:tentative="1">
+      <w:start w:val="1"/>
+      <w:numFmt w:val="lowerRoman"/>
+      <w:lvlText w:val="%9."/>
+      <w:lvlJc w:val="right"/>
+      <w:pPr>
+        <w:ind w:left="6480" w:hanging="180"/>
+      </w:pPr>
+    </w:lvl>
+  </w:abstractNum>
+  <w:abstractNum w:abstractNumId="5" w15:restartNumberingAfterBreak="0">
+    <w:nsid w:val="474310AD"/>
+    <w:multiLevelType w:val="hybridMultilevel"/>
+    <w:tmpl w:val="50CE6B98"/>
+    <w:lvl w:ilvl="0" w:tplc="FFFFFFFF">
+      <w:start w:val="1"/>
+      <w:numFmt w:val="decimal"/>
+      <w:lvlText w:val="%1."/>
+      <w:lvlJc w:val="left"/>
+      <w:pPr>
+        <w:ind w:left="720" w:hanging="360"/>
+      </w:pPr>
+      <w:rPr>
+        <w:rFonts w:hint="default"/>
+      </w:rPr>
+    </w:lvl>
+    <w:lvl w:ilvl="1" w:tplc="FFFFFFFF" w:tentative="1">
+      <w:start w:val="1"/>
+      <w:numFmt w:val="lowerLetter"/>
+      <w:lvlText w:val="%2."/>
+      <w:lvlJc w:val="left"/>
+      <w:pPr>
+        <w:ind w:left="1440" w:hanging="360"/>
+      </w:pPr>
+    </w:lvl>
+    <w:lvl w:ilvl="2" w:tplc="FFFFFFFF" w:tentative="1">
+      <w:start w:val="1"/>
+      <w:numFmt w:val="lowerRoman"/>
+      <w:lvlText w:val="%3."/>
+      <w:lvlJc w:val="right"/>
+      <w:pPr>
+        <w:ind w:left="2160" w:hanging="180"/>
+      </w:pPr>
+    </w:lvl>
+    <w:lvl w:ilvl="3" w:tplc="FFFFFFFF" w:tentative="1">
+      <w:start w:val="1"/>
+      <w:numFmt w:val="decimal"/>
+      <w:lvlText w:val="%4."/>
+      <w:lvlJc w:val="left"/>
+      <w:pPr>
+        <w:ind w:left="2880" w:hanging="360"/>
+      </w:pPr>
+    </w:lvl>
+    <w:lvl w:ilvl="4" w:tplc="FFFFFFFF" w:tentative="1">
+      <w:start w:val="1"/>
+      <w:numFmt w:val="lowerLetter"/>
+      <w:lvlText w:val="%5."/>
+      <w:lvlJc w:val="left"/>
+      <w:pPr>
+        <w:ind w:left="3600" w:hanging="360"/>
+      </w:pPr>
+    </w:lvl>
+    <w:lvl w:ilvl="5" w:tplc="FFFFFFFF" w:tentative="1">
+      <w:start w:val="1"/>
+      <w:numFmt w:val="lowerRoman"/>
+      <w:lvlText w:val="%6."/>
+      <w:lvlJc w:val="right"/>
+      <w:pPr>
+        <w:ind w:left="4320" w:hanging="180"/>
+      </w:pPr>
+    </w:lvl>
+    <w:lvl w:ilvl="6" w:tplc="FFFFFFFF" w:tentative="1">
+      <w:start w:val="1"/>
+      <w:numFmt w:val="decimal"/>
+      <w:lvlText w:val="%7."/>
+      <w:lvlJc w:val="left"/>
+      <w:pPr>
+        <w:ind w:left="5040" w:hanging="360"/>
+      </w:pPr>
+    </w:lvl>
+    <w:lvl w:ilvl="7" w:tplc="FFFFFFFF" w:tentative="1">
+      <w:start w:val="1"/>
+      <w:numFmt w:val="lowerLetter"/>
+      <w:lvlText w:val="%8."/>
+      <w:lvlJc w:val="left"/>
+      <w:pPr>
+        <w:ind w:left="5760" w:hanging="360"/>
+      </w:pPr>
+    </w:lvl>
+    <w:lvl w:ilvl="8" w:tplc="FFFFFFFF" w:tentative="1">
+      <w:start w:val="1"/>
+      <w:numFmt w:val="lowerRoman"/>
+      <w:lvlText w:val="%9."/>
+      <w:lvlJc w:val="right"/>
+      <w:pPr>
+        <w:ind w:left="6480" w:hanging="180"/>
+      </w:pPr>
+    </w:lvl>
+  </w:abstractNum>
+  <w:abstractNum w:abstractNumId="6" w15:restartNumberingAfterBreak="0">
+    <w:nsid w:val="566D4926"/>
+    <w:multiLevelType w:val="hybridMultilevel"/>
+    <w:tmpl w:val="50CE6B98"/>
+    <w:lvl w:ilvl="0" w:tplc="FFFFFFFF">
+      <w:start w:val="1"/>
+      <w:numFmt w:val="decimal"/>
+      <w:lvlText w:val="%1."/>
+      <w:lvlJc w:val="left"/>
+      <w:pPr>
+        <w:ind w:left="720" w:hanging="360"/>
+      </w:pPr>
+      <w:rPr>
+        <w:rFonts w:hint="default"/>
+      </w:rPr>
+    </w:lvl>
+    <w:lvl w:ilvl="1" w:tplc="FFFFFFFF" w:tentative="1">
+      <w:start w:val="1"/>
+      <w:numFmt w:val="lowerLetter"/>
+      <w:lvlText w:val="%2."/>
+      <w:lvlJc w:val="left"/>
+      <w:pPr>
+        <w:ind w:left="1440" w:hanging="360"/>
+      </w:pPr>
+    </w:lvl>
+    <w:lvl w:ilvl="2" w:tplc="FFFFFFFF" w:tentative="1">
+      <w:start w:val="1"/>
+      <w:numFmt w:val="lowerRoman"/>
+      <w:lvlText w:val="%3."/>
+      <w:lvlJc w:val="right"/>
+      <w:pPr>
+        <w:ind w:left="2160" w:hanging="180"/>
+      </w:pPr>
+    </w:lvl>
+    <w:lvl w:ilvl="3" w:tplc="FFFFFFFF" w:tentative="1">
+      <w:start w:val="1"/>
+      <w:numFmt w:val="decimal"/>
+      <w:lvlText w:val="%4."/>
+      <w:lvlJc w:val="left"/>
+      <w:pPr>
+        <w:ind w:left="2880" w:hanging="360"/>
+      </w:pPr>
+    </w:lvl>
+    <w:lvl w:ilvl="4" w:tplc="FFFFFFFF" w:tentative="1">
+      <w:start w:val="1"/>
+      <w:numFmt w:val="lowerLetter"/>
+      <w:lvlText w:val="%5."/>
+      <w:lvlJc w:val="left"/>
+      <w:pPr>
+        <w:ind w:left="3600" w:hanging="360"/>
+      </w:pPr>
+    </w:lvl>
+    <w:lvl w:ilvl="5" w:tplc="FFFFFFFF" w:tentative="1">
+      <w:start w:val="1"/>
+      <w:numFmt w:val="lowerRoman"/>
+      <w:lvlText w:val="%6."/>
+      <w:lvlJc w:val="right"/>
+      <w:pPr>
+        <w:ind w:left="4320" w:hanging="180"/>
+      </w:pPr>
+    </w:lvl>
+    <w:lvl w:ilvl="6" w:tplc="FFFFFFFF" w:tentative="1">
+      <w:start w:val="1"/>
+      <w:numFmt w:val="decimal"/>
+      <w:lvlText w:val="%7."/>
+      <w:lvlJc w:val="left"/>
+      <w:pPr>
+        <w:ind w:left="5040" w:hanging="360"/>
+      </w:pPr>
+    </w:lvl>
+    <w:lvl w:ilvl="7" w:tplc="FFFFFFFF" w:tentative="1">
+      <w:start w:val="1"/>
+      <w:numFmt w:val="lowerLetter"/>
+      <w:lvlText w:val="%8."/>
+      <w:lvlJc w:val="left"/>
+      <w:pPr>
+        <w:ind w:left="5760" w:hanging="360"/>
+      </w:pPr>
+    </w:lvl>
+    <w:lvl w:ilvl="8" w:tplc="FFFFFFFF" w:tentative="1">
+      <w:start w:val="1"/>
+      <w:numFmt w:val="lowerRoman"/>
+      <w:lvlText w:val="%9."/>
+      <w:lvlJc w:val="right"/>
+      <w:pPr>
+        <w:ind w:left="6480" w:hanging="180"/>
+      </w:pPr>
+    </w:lvl>
+  </w:abstractNum>
+  <w:abstractNum w:abstractNumId="7" w15:restartNumberingAfterBreak="0">
     <w:nsid w:val="56832112"/>
     <w:multiLevelType w:val="hybridMultilevel"/>
     <w:tmpl w:val="50CE6B98"/>
@@ -672,7 +2907,120 @@
       </w:pPr>
     </w:lvl>
   </w:abstractNum>
+  <w:abstractNum w:abstractNumId="8" w15:restartNumberingAfterBreak="0">
+    <w:nsid w:val="76630612"/>
+    <w:multiLevelType w:val="hybridMultilevel"/>
+    <w:tmpl w:val="50CE6B98"/>
+    <w:lvl w:ilvl="0" w:tplc="FFFFFFFF">
+      <w:start w:val="1"/>
+      <w:numFmt w:val="decimal"/>
+      <w:lvlText w:val="%1."/>
+      <w:lvlJc w:val="left"/>
+      <w:pPr>
+        <w:ind w:left="720" w:hanging="360"/>
+      </w:pPr>
+      <w:rPr>
+        <w:rFonts w:hint="default"/>
+      </w:rPr>
+    </w:lvl>
+    <w:lvl w:ilvl="1" w:tplc="FFFFFFFF" w:tentative="1">
+      <w:start w:val="1"/>
+      <w:numFmt w:val="lowerLetter"/>
+      <w:lvlText w:val="%2."/>
+      <w:lvlJc w:val="left"/>
+      <w:pPr>
+        <w:ind w:left="1440" w:hanging="360"/>
+      </w:pPr>
+    </w:lvl>
+    <w:lvl w:ilvl="2" w:tplc="FFFFFFFF" w:tentative="1">
+      <w:start w:val="1"/>
+      <w:numFmt w:val="lowerRoman"/>
+      <w:lvlText w:val="%3."/>
+      <w:lvlJc w:val="right"/>
+      <w:pPr>
+        <w:ind w:left="2160" w:hanging="180"/>
+      </w:pPr>
+    </w:lvl>
+    <w:lvl w:ilvl="3" w:tplc="FFFFFFFF" w:tentative="1">
+      <w:start w:val="1"/>
+      <w:numFmt w:val="decimal"/>
+      <w:lvlText w:val="%4."/>
+      <w:lvlJc w:val="left"/>
+      <w:pPr>
+        <w:ind w:left="2880" w:hanging="360"/>
+      </w:pPr>
+    </w:lvl>
+    <w:lvl w:ilvl="4" w:tplc="FFFFFFFF" w:tentative="1">
+      <w:start w:val="1"/>
+      <w:numFmt w:val="lowerLetter"/>
+      <w:lvlText w:val="%5."/>
+      <w:lvlJc w:val="left"/>
+      <w:pPr>
+        <w:ind w:left="3600" w:hanging="360"/>
+      </w:pPr>
+    </w:lvl>
+    <w:lvl w:ilvl="5" w:tplc="FFFFFFFF" w:tentative="1">
+      <w:start w:val="1"/>
+      <w:numFmt w:val="lowerRoman"/>
+      <w:lvlText w:val="%6."/>
+      <w:lvlJc w:val="right"/>
+      <w:pPr>
+        <w:ind w:left="4320" w:hanging="180"/>
+      </w:pPr>
+    </w:lvl>
+    <w:lvl w:ilvl="6" w:tplc="FFFFFFFF" w:tentative="1">
+      <w:start w:val="1"/>
+      <w:numFmt w:val="decimal"/>
+      <w:lvlText w:val="%7."/>
+      <w:lvlJc w:val="left"/>
+      <w:pPr>
+        <w:ind w:left="5040" w:hanging="360"/>
+      </w:pPr>
+    </w:lvl>
+    <w:lvl w:ilvl="7" w:tplc="FFFFFFFF" w:tentative="1">
+      <w:start w:val="1"/>
+      <w:numFmt w:val="lowerLetter"/>
+      <w:lvlText w:val="%8."/>
+      <w:lvlJc w:val="left"/>
+      <w:pPr>
+        <w:ind w:left="5760" w:hanging="360"/>
+      </w:pPr>
+    </w:lvl>
+    <w:lvl w:ilvl="8" w:tplc="FFFFFFFF" w:tentative="1">
+      <w:start w:val="1"/>
+      <w:numFmt w:val="lowerRoman"/>
+      <w:lvlText w:val="%9."/>
+      <w:lvlJc w:val="right"/>
+      <w:pPr>
+        <w:ind w:left="6480" w:hanging="180"/>
+      </w:pPr>
+    </w:lvl>
+  </w:abstractNum>
   <w:num w:numId="1">
+    <w:abstractNumId w:val="7"/>
+  </w:num>
+  <w:num w:numId="2">
+    <w:abstractNumId w:val="2"/>
+  </w:num>
+  <w:num w:numId="3">
+    <w:abstractNumId w:val="6"/>
+  </w:num>
+  <w:num w:numId="4">
+    <w:abstractNumId w:val="4"/>
+  </w:num>
+  <w:num w:numId="5">
+    <w:abstractNumId w:val="1"/>
+  </w:num>
+  <w:num w:numId="6">
+    <w:abstractNumId w:val="8"/>
+  </w:num>
+  <w:num w:numId="7">
+    <w:abstractNumId w:val="3"/>
+  </w:num>
+  <w:num w:numId="8">
+    <w:abstractNumId w:val="5"/>
+  </w:num>
+  <w:num w:numId="9">
     <w:abstractNumId w:val="0"/>
   </w:num>
 </w:numbering>

</xml_diff>